<commit_message>
feito atividade de fisica
</commit_message>
<xml_diff>
--- a/1 SEM/Laboratório de Matemática e Física/U1/LABORATORIO DE MATEMATICA E FISICA - MOVIMENTO RETILÍNEO UNIFORME - MRU - Relatório - Unid 1.docx
+++ b/1 SEM/Laboratório de Matemática e Física/U1/LABORATORIO DE MATEMATICA E FISICA - MOVIMENTO RETILÍNEO UNIFORME - MRU - Relatório - Unid 1.docx
@@ -1,6 +1,6 @@
 
 <file path=word/document.xml><?xml version="1.0" encoding="utf-8"?>
-<w:document xmlns:wpc="http://schemas.microsoft.com/office/word/2010/wordprocessingCanvas" xmlns:cx="http://schemas.microsoft.com/office/drawing/2014/chartex" xmlns:cx1="http://schemas.microsoft.com/office/drawing/2015/9/8/chartex" xmlns:cx2="http://schemas.microsoft.com/office/drawing/2015/10/21/chartex" xmlns:cx3="http://schemas.microsoft.com/office/drawing/2016/5/9/chartex" xmlns:cx4="http://schemas.microsoft.com/office/drawing/2016/5/10/chartex" xmlns:cx5="http://schemas.microsoft.com/office/drawing/2016/5/11/chartex" xmlns:cx6="http://schemas.microsoft.com/office/drawing/2016/5/12/chartex" xmlns:cx7="http://schemas.microsoft.com/office/drawing/2016/5/13/chartex" xmlns:cx8="http://schemas.microsoft.com/office/drawing/2016/5/14/chartex" xmlns:mc="http://schemas.openxmlformats.org/markup-compatibility/2006" xmlns:aink="http://schemas.microsoft.com/office/drawing/2016/ink" xmlns:am3d="http://schemas.microsoft.com/office/drawing/2017/model3d" xmlns:o="urn:schemas-microsoft-com:office:office" xmlns:r="http://schemas.openxmlformats.org/officeDocument/2006/relationships" xmlns:m="http://schemas.openxmlformats.org/officeDocument/2006/math" xmlns:v="urn:schemas-microsoft-com:vml" xmlns:wp14="http://schemas.microsoft.com/office/word/2010/wordprocessingDrawing" xmlns:wp="http://schemas.openxmlformats.org/drawingml/2006/wordprocessingDrawing" xmlns:w10="urn:schemas-microsoft-com:office:word" xmlns:w="http://schemas.openxmlformats.org/wordprocessingml/2006/main" xmlns:w14="http://schemas.microsoft.com/office/word/2010/wordml" xmlns:w15="http://schemas.microsoft.com/office/word/2012/wordml" xmlns:w16cid="http://schemas.microsoft.com/office/word/2016/wordml/cid" xmlns:w16se="http://schemas.microsoft.com/office/word/2015/wordml/symex" xmlns:wpg="http://schemas.microsoft.com/office/word/2010/wordprocessingGroup" xmlns:wpi="http://schemas.microsoft.com/office/word/2010/wordprocessingInk" xmlns:wne="http://schemas.microsoft.com/office/word/2006/wordml" xmlns:wps="http://schemas.microsoft.com/office/word/2010/wordprocessingShape" mc:Ignorable="w14 w15 w16se w16cid wp14">
+<w:document xmlns:wpc="http://schemas.microsoft.com/office/word/2010/wordprocessingCanvas" xmlns:cx="http://schemas.microsoft.com/office/drawing/2014/chartex" xmlns:cx1="http://schemas.microsoft.com/office/drawing/2015/9/8/chartex" xmlns:cx2="http://schemas.microsoft.com/office/drawing/2015/10/21/chartex" xmlns:cx3="http://schemas.microsoft.com/office/drawing/2016/5/9/chartex" xmlns:cx4="http://schemas.microsoft.com/office/drawing/2016/5/10/chartex" xmlns:cx5="http://schemas.microsoft.com/office/drawing/2016/5/11/chartex" xmlns:cx6="http://schemas.microsoft.com/office/drawing/2016/5/12/chartex" xmlns:cx7="http://schemas.microsoft.com/office/drawing/2016/5/13/chartex" xmlns:cx8="http://schemas.microsoft.com/office/drawing/2016/5/14/chartex" xmlns:mc="http://schemas.openxmlformats.org/markup-compatibility/2006" xmlns:aink="http://schemas.microsoft.com/office/drawing/2016/ink" xmlns:am3d="http://schemas.microsoft.com/office/drawing/2017/model3d" xmlns:o="urn:schemas-microsoft-com:office:office" xmlns:r="http://schemas.openxmlformats.org/officeDocument/2006/relationships" xmlns:m="http://schemas.openxmlformats.org/officeDocument/2006/math" xmlns:v="urn:schemas-microsoft-com:vml" xmlns:wp14="http://schemas.microsoft.com/office/word/2010/wordprocessingDrawing" xmlns:wp="http://schemas.openxmlformats.org/drawingml/2006/wordprocessingDrawing" xmlns:w10="urn:schemas-microsoft-com:office:word" xmlns:w="http://schemas.openxmlformats.org/wordprocessingml/2006/main" xmlns:w14="http://schemas.microsoft.com/office/word/2010/wordml" xmlns:w15="http://schemas.microsoft.com/office/word/2012/wordml" xmlns:w16cex="http://schemas.microsoft.com/office/word/2018/wordml/cex" xmlns:w16cid="http://schemas.microsoft.com/office/word/2016/wordml/cid" xmlns:w16="http://schemas.microsoft.com/office/word/2018/wordml" xmlns:w16se="http://schemas.microsoft.com/office/word/2015/wordml/symex" xmlns:wpg="http://schemas.microsoft.com/office/word/2010/wordprocessingGroup" xmlns:wpi="http://schemas.microsoft.com/office/word/2010/wordprocessingInk" xmlns:wne="http://schemas.microsoft.com/office/word/2006/wordml" xmlns:wps="http://schemas.microsoft.com/office/word/2010/wordprocessingShape" mc:Ignorable="w14 w15 w16se w16cid w16 w16cex wp14">
   <w:body>
     <w:p>
       <w:pPr>
@@ -30,24 +30,12 @@
     </w:p>
     <w:p>
       <w:pPr>
-        <w:pStyle w:val="Corpodetexto"/>
-        <w:rPr>
-          <w:sz w:val="20"/>
-        </w:rPr>
-      </w:pPr>
-    </w:p>
-    <w:p>
-      <w:pPr>
-        <w:pStyle w:val="Corpodetexto"/>
-        <w:rPr>
-          <w:sz w:val="15"/>
-        </w:rPr>
-      </w:pPr>
-    </w:p>
-    <w:p>
-      <w:pPr>
         <w:pStyle w:val="Ttulo1"/>
         <w:ind w:left="2621"/>
+        <w:rPr>
+          <w:color w:val="001F5F"/>
+          <w:w w:val="97"/>
+        </w:rPr>
       </w:pPr>
       <w:r>
         <w:rPr>
@@ -100,8 +88,6 @@
         </w:rPr>
         <w:t>Ç</w:t>
       </w:r>
-      <w:bookmarkStart w:id="0" w:name="_GoBack"/>
-      <w:bookmarkEnd w:id="0"/>
       <w:r>
         <w:rPr>
           <w:color w:val="001F5F"/>
@@ -233,11 +219,197 @@
     </w:p>
     <w:p>
       <w:pPr>
-        <w:pStyle w:val="Corpodetexto"/>
-        <w:rPr>
-          <w:rFonts w:ascii="Tahoma"/>
-          <w:b/>
-          <w:sz w:val="58"/>
+        <w:pStyle w:val="Ttulo1"/>
+        <w:ind w:left="2621"/>
+      </w:pPr>
+    </w:p>
+    <w:p>
+      <w:pPr>
+        <w:pStyle w:val="PargrafodaLista"/>
+        <w:numPr>
+          <w:ilvl w:val="0"/>
+          <w:numId w:val="1"/>
+        </w:numPr>
+        <w:spacing w:line="360" w:lineRule="auto"/>
+        <w:ind w:firstLine="0"/>
+      </w:pPr>
+      <w:r>
+        <w:rPr>
+          <w:sz w:val="24"/>
+        </w:rPr>
+        <w:t>Por</w:t>
+      </w:r>
+      <w:r>
+        <w:rPr>
+          <w:spacing w:val="-6"/>
+          <w:sz w:val="24"/>
+        </w:rPr>
+        <w:t xml:space="preserve"> </w:t>
+      </w:r>
+      <w:r>
+        <w:rPr>
+          <w:sz w:val="24"/>
+        </w:rPr>
+        <w:t>que</w:t>
+      </w:r>
+      <w:r>
+        <w:rPr>
+          <w:spacing w:val="2"/>
+          <w:sz w:val="24"/>
+        </w:rPr>
+        <w:t xml:space="preserve"> </w:t>
+      </w:r>
+      <w:r>
+        <w:rPr>
+          <w:sz w:val="24"/>
+        </w:rPr>
+        <w:t>é</w:t>
+      </w:r>
+      <w:r>
+        <w:rPr>
+          <w:spacing w:val="-2"/>
+          <w:sz w:val="24"/>
+        </w:rPr>
+        <w:t xml:space="preserve"> </w:t>
+      </w:r>
+      <w:r>
+        <w:rPr>
+          <w:sz w:val="24"/>
+        </w:rPr>
+        <w:t>importante</w:t>
+      </w:r>
+      <w:r>
+        <w:rPr>
+          <w:spacing w:val="-2"/>
+          <w:sz w:val="24"/>
+        </w:rPr>
+        <w:t xml:space="preserve"> </w:t>
+      </w:r>
+      <w:r>
+        <w:rPr>
+          <w:sz w:val="24"/>
+        </w:rPr>
+        <w:t>nivelar</w:t>
+      </w:r>
+      <w:r>
+        <w:rPr>
+          <w:spacing w:val="-5"/>
+          <w:sz w:val="24"/>
+        </w:rPr>
+        <w:t xml:space="preserve"> </w:t>
+      </w:r>
+      <w:r>
+        <w:rPr>
+          <w:sz w:val="24"/>
+        </w:rPr>
+        <w:t>a</w:t>
+      </w:r>
+      <w:r>
+        <w:rPr>
+          <w:spacing w:val="-3"/>
+          <w:sz w:val="24"/>
+        </w:rPr>
+        <w:t xml:space="preserve"> </w:t>
+      </w:r>
+      <w:r>
+        <w:rPr>
+          <w:sz w:val="24"/>
+        </w:rPr>
+        <w:t>base</w:t>
+      </w:r>
+      <w:r>
+        <w:rPr>
+          <w:spacing w:val="-2"/>
+          <w:sz w:val="24"/>
+        </w:rPr>
+        <w:t xml:space="preserve"> </w:t>
+      </w:r>
+      <w:r>
+        <w:rPr>
+          <w:sz w:val="24"/>
+        </w:rPr>
+        <w:t>do</w:t>
+      </w:r>
+      <w:r>
+        <w:rPr>
+          <w:spacing w:val="-1"/>
+          <w:sz w:val="24"/>
+        </w:rPr>
+        <w:t xml:space="preserve"> </w:t>
+      </w:r>
+      <w:r>
+        <w:rPr>
+          <w:sz w:val="24"/>
+        </w:rPr>
+        <w:t>plano</w:t>
+      </w:r>
+      <w:r>
+        <w:rPr>
+          <w:spacing w:val="-5"/>
+          <w:sz w:val="24"/>
+        </w:rPr>
+        <w:t xml:space="preserve"> </w:t>
+      </w:r>
+      <w:r>
+        <w:rPr>
+          <w:sz w:val="24"/>
+        </w:rPr>
+        <w:t>inclinado?</w:t>
+      </w:r>
+    </w:p>
+    <w:p>
+      <w:pPr>
+        <w:pStyle w:val="PargrafodaLista"/>
+        <w:tabs>
+          <w:tab w:val="left" w:pos="2421"/>
+        </w:tabs>
+        <w:spacing w:line="360" w:lineRule="auto"/>
+        <w:ind w:firstLine="0"/>
+        <w:rPr>
+          <w:sz w:val="24"/>
+        </w:rPr>
+      </w:pPr>
+      <w:r>
+        <w:rPr>
+          <w:sz w:val="24"/>
+        </w:rPr>
+        <w:t>Resposta: É importante nivelar o plano inclinado para que os valores d</w:t>
+      </w:r>
+      <w:r>
+        <w:rPr>
+          <w:sz w:val="24"/>
+        </w:rPr>
+        <w:t>as</w:t>
+      </w:r>
+      <w:r>
+        <w:rPr>
+          <w:sz w:val="24"/>
+        </w:rPr>
+        <w:t xml:space="preserve"> medidas sejam exatamente os obtidos, como o ângulo por exemplo, caso o plano inclinado não estivesse nivelado, não podíamos considerar que o valor demonstrado de 20° no transferidor </w:t>
+      </w:r>
+      <w:r>
+        <w:rPr>
+          <w:sz w:val="24"/>
+        </w:rPr>
+        <w:t>fosse</w:t>
+      </w:r>
+      <w:r>
+        <w:rPr>
+          <w:sz w:val="24"/>
+        </w:rPr>
+        <w:t xml:space="preserve"> exatamente 20°, dessa forma teríamos uma medida incerta.</w:t>
+      </w:r>
+    </w:p>
+    <w:p>
+      <w:pPr>
+        <w:pStyle w:val="PargrafodaLista"/>
+        <w:tabs>
+          <w:tab w:val="left" w:pos="2421"/>
+        </w:tabs>
+        <w:spacing w:line="360" w:lineRule="auto"/>
+        <w:ind w:firstLine="0"/>
+        <w:rPr>
+          <w:sz w:val="24"/>
         </w:rPr>
       </w:pPr>
     </w:p>
@@ -251,43 +423,212 @@
         <w:tabs>
           <w:tab w:val="left" w:pos="2421"/>
         </w:tabs>
-        <w:spacing w:before="466"/>
-        <w:ind w:hanging="361"/>
-        <w:rPr>
-          <w:sz w:val="24"/>
-        </w:rPr>
-      </w:pPr>
-      <w:r>
-        <w:rPr>
-          <w:sz w:val="24"/>
-        </w:rPr>
-        <w:t>Por</w:t>
-      </w:r>
-      <w:r>
-        <w:rPr>
-          <w:spacing w:val="-6"/>
-          <w:sz w:val="24"/>
-        </w:rPr>
-        <w:t xml:space="preserve"> </w:t>
-      </w:r>
-      <w:r>
-        <w:rPr>
-          <w:sz w:val="24"/>
-        </w:rPr>
-        <w:t>que</w:t>
-      </w:r>
-      <w:r>
-        <w:rPr>
-          <w:spacing w:val="2"/>
-          <w:sz w:val="24"/>
-        </w:rPr>
-        <w:t xml:space="preserve"> </w:t>
-      </w:r>
-      <w:r>
-        <w:rPr>
-          <w:sz w:val="24"/>
-        </w:rPr>
-        <w:t>é</w:t>
+        <w:spacing w:line="360" w:lineRule="auto"/>
+        <w:ind w:right="504"/>
+        <w:rPr>
+          <w:sz w:val="24"/>
+        </w:rPr>
+      </w:pPr>
+      <w:r>
+        <w:rPr>
+          <w:sz w:val="24"/>
+        </w:rPr>
+        <w:t>Em</w:t>
+      </w:r>
+      <w:r>
+        <w:rPr>
+          <w:spacing w:val="16"/>
+          <w:sz w:val="24"/>
+        </w:rPr>
+        <w:t xml:space="preserve"> </w:t>
+      </w:r>
+      <w:r>
+        <w:rPr>
+          <w:sz w:val="24"/>
+        </w:rPr>
+        <w:t>cada</w:t>
+      </w:r>
+      <w:r>
+        <w:rPr>
+          <w:spacing w:val="21"/>
+          <w:sz w:val="24"/>
+        </w:rPr>
+        <w:t xml:space="preserve"> </w:t>
+      </w:r>
+      <w:r>
+        <w:rPr>
+          <w:sz w:val="24"/>
+        </w:rPr>
+        <w:t>uma</w:t>
+      </w:r>
+      <w:r>
+        <w:rPr>
+          <w:spacing w:val="22"/>
+          <w:sz w:val="24"/>
+        </w:rPr>
+        <w:t xml:space="preserve"> </w:t>
+      </w:r>
+      <w:r>
+        <w:rPr>
+          <w:sz w:val="24"/>
+        </w:rPr>
+        <w:t>das</w:t>
+      </w:r>
+      <w:r>
+        <w:rPr>
+          <w:spacing w:val="18"/>
+          <w:sz w:val="24"/>
+        </w:rPr>
+        <w:t xml:space="preserve"> </w:t>
+      </w:r>
+      <w:r>
+        <w:rPr>
+          <w:sz w:val="24"/>
+        </w:rPr>
+        <w:t>descidas,</w:t>
+      </w:r>
+      <w:r>
+        <w:rPr>
+          <w:spacing w:val="19"/>
+          <w:sz w:val="24"/>
+        </w:rPr>
+        <w:t xml:space="preserve"> </w:t>
+      </w:r>
+      <w:r>
+        <w:rPr>
+          <w:sz w:val="24"/>
+        </w:rPr>
+        <w:t>as</w:t>
+      </w:r>
+      <w:r>
+        <w:rPr>
+          <w:spacing w:val="22"/>
+          <w:sz w:val="24"/>
+        </w:rPr>
+        <w:t xml:space="preserve"> </w:t>
+      </w:r>
+      <w:r>
+        <w:rPr>
+          <w:sz w:val="24"/>
+        </w:rPr>
+        <w:t>medições</w:t>
+      </w:r>
+      <w:r>
+        <w:rPr>
+          <w:spacing w:val="20"/>
+          <w:sz w:val="24"/>
+        </w:rPr>
+        <w:t xml:space="preserve"> </w:t>
+      </w:r>
+      <w:r>
+        <w:rPr>
+          <w:sz w:val="24"/>
+        </w:rPr>
+        <w:t>do</w:t>
+      </w:r>
+      <w:r>
+        <w:rPr>
+          <w:spacing w:val="14"/>
+          <w:sz w:val="24"/>
+        </w:rPr>
+        <w:t xml:space="preserve"> </w:t>
+      </w:r>
+      <w:r>
+        <w:rPr>
+          <w:sz w:val="24"/>
+        </w:rPr>
+        <w:t>tempo</w:t>
+      </w:r>
+      <w:r>
+        <w:rPr>
+          <w:spacing w:val="15"/>
+          <w:sz w:val="24"/>
+        </w:rPr>
+        <w:t xml:space="preserve"> </w:t>
+      </w:r>
+      <w:r>
+        <w:rPr>
+          <w:sz w:val="24"/>
+        </w:rPr>
+        <w:t>para</w:t>
+      </w:r>
+      <w:r>
+        <w:rPr>
+          <w:spacing w:val="21"/>
+          <w:sz w:val="24"/>
+        </w:rPr>
+        <w:t xml:space="preserve"> </w:t>
+      </w:r>
+      <w:r>
+        <w:rPr>
+          <w:sz w:val="24"/>
+        </w:rPr>
+        <w:t>cada</w:t>
+      </w:r>
+      <w:r>
+        <w:rPr>
+          <w:spacing w:val="17"/>
+          <w:sz w:val="24"/>
+        </w:rPr>
+        <w:t xml:space="preserve"> </w:t>
+      </w:r>
+      <w:r>
+        <w:rPr>
+          <w:sz w:val="24"/>
+        </w:rPr>
+        <w:t>intervalo</w:t>
+      </w:r>
+      <w:r>
+        <w:rPr>
+          <w:spacing w:val="14"/>
+          <w:sz w:val="24"/>
+        </w:rPr>
+        <w:t xml:space="preserve"> </w:t>
+      </w:r>
+      <w:r>
+        <w:rPr>
+          <w:sz w:val="24"/>
+        </w:rPr>
+        <w:t>não</w:t>
+      </w:r>
+      <w:r>
+        <w:rPr>
+          <w:spacing w:val="15"/>
+          <w:sz w:val="24"/>
+        </w:rPr>
+        <w:t xml:space="preserve"> </w:t>
+      </w:r>
+      <w:r>
+        <w:rPr>
+          <w:sz w:val="24"/>
+        </w:rPr>
+        <w:t>se</w:t>
+      </w:r>
+      <w:r>
+        <w:rPr>
+          <w:spacing w:val="-51"/>
+          <w:sz w:val="24"/>
+        </w:rPr>
+        <w:t xml:space="preserve"> </w:t>
+      </w:r>
+      <w:r>
+        <w:rPr>
+          <w:sz w:val="24"/>
+        </w:rPr>
+        <w:t>repetiram.</w:t>
+      </w:r>
+      <w:r>
+        <w:rPr>
+          <w:spacing w:val="-1"/>
+          <w:sz w:val="24"/>
+        </w:rPr>
+        <w:t xml:space="preserve"> </w:t>
+      </w:r>
+      <w:r>
+        <w:rPr>
+          <w:sz w:val="24"/>
+        </w:rPr>
+        <w:t>Qual a</w:t>
       </w:r>
       <w:r>
         <w:rPr>
@@ -300,33 +641,7 @@
         <w:rPr>
           <w:sz w:val="24"/>
         </w:rPr>
-        <w:t>importante</w:t>
-      </w:r>
-      <w:r>
-        <w:rPr>
-          <w:spacing w:val="-2"/>
-          <w:sz w:val="24"/>
-        </w:rPr>
-        <w:t xml:space="preserve"> </w:t>
-      </w:r>
-      <w:r>
-        <w:rPr>
-          <w:sz w:val="24"/>
-        </w:rPr>
-        <w:t>nivelar</w:t>
-      </w:r>
-      <w:r>
-        <w:rPr>
-          <w:spacing w:val="-5"/>
-          <w:sz w:val="24"/>
-        </w:rPr>
-        <w:t xml:space="preserve"> </w:t>
-      </w:r>
-      <w:r>
-        <w:rPr>
-          <w:sz w:val="24"/>
-        </w:rPr>
-        <w:t>a</w:t>
+        <w:t>principal razão</w:t>
       </w:r>
       <w:r>
         <w:rPr>
@@ -339,56 +654,45 @@
         <w:rPr>
           <w:sz w:val="24"/>
         </w:rPr>
-        <w:t>base</w:t>
-      </w:r>
-      <w:r>
-        <w:rPr>
-          <w:spacing w:val="-2"/>
-          <w:sz w:val="24"/>
-        </w:rPr>
-        <w:t xml:space="preserve"> </w:t>
-      </w:r>
-      <w:r>
-        <w:rPr>
-          <w:sz w:val="24"/>
-        </w:rPr>
-        <w:t>do</w:t>
-      </w:r>
-      <w:r>
-        <w:rPr>
-          <w:spacing w:val="-1"/>
-          <w:sz w:val="24"/>
-        </w:rPr>
-        <w:t xml:space="preserve"> </w:t>
-      </w:r>
-      <w:r>
-        <w:rPr>
-          <w:sz w:val="24"/>
-        </w:rPr>
-        <w:t>plano</w:t>
-      </w:r>
-      <w:r>
-        <w:rPr>
-          <w:spacing w:val="-5"/>
-          <w:sz w:val="24"/>
-        </w:rPr>
-        <w:t xml:space="preserve"> </w:t>
-      </w:r>
-      <w:r>
-        <w:rPr>
-          <w:sz w:val="24"/>
-        </w:rPr>
-        <w:t>inclinado?</w:t>
+        <w:t>disso?</w:t>
       </w:r>
     </w:p>
     <w:p>
       <w:pPr>
-        <w:pStyle w:val="Corpodetexto"/>
-      </w:pPr>
+        <w:pStyle w:val="PargrafodaLista"/>
+        <w:tabs>
+          <w:tab w:val="left" w:pos="2421"/>
+        </w:tabs>
+        <w:spacing w:line="360" w:lineRule="auto"/>
+        <w:ind w:right="504" w:firstLine="0"/>
+        <w:rPr>
+          <w:sz w:val="24"/>
+        </w:rPr>
+      </w:pPr>
+      <w:r>
+        <w:rPr>
+          <w:sz w:val="24"/>
+        </w:rPr>
+        <w:t>Resposta: A marcação do tempo era feita de forma manual, ao aperto da tecla tab, sendo assim é muito difícil que uma pessoa seja capaz de pressionar o botão na mesma distância</w:t>
+      </w:r>
+      <w:r>
+        <w:rPr>
+          <w:sz w:val="24"/>
+        </w:rPr>
+        <w:t xml:space="preserve"> repetidamente, o máximo que se pode obter são valores aproximados.</w:t>
+      </w:r>
     </w:p>
     <w:p>
       <w:pPr>
-        <w:pStyle w:val="Corpodetexto"/>
+        <w:pStyle w:val="PargrafodaLista"/>
+        <w:tabs>
+          <w:tab w:val="left" w:pos="2421"/>
+        </w:tabs>
+        <w:spacing w:line="360" w:lineRule="auto"/>
+        <w:ind w:right="504" w:firstLine="0"/>
+        <w:rPr>
+          <w:sz w:val="25"/>
+        </w:rPr>
       </w:pPr>
     </w:p>
     <w:p>
@@ -401,99 +705,112 @@
         <w:tabs>
           <w:tab w:val="left" w:pos="2421"/>
         </w:tabs>
-        <w:spacing w:before="163" w:line="357" w:lineRule="auto"/>
-        <w:ind w:right="504"/>
-        <w:rPr>
-          <w:sz w:val="24"/>
-        </w:rPr>
-      </w:pPr>
-      <w:r>
-        <w:rPr>
-          <w:sz w:val="24"/>
-        </w:rPr>
-        <w:t>Em</w:t>
-      </w:r>
-      <w:r>
-        <w:rPr>
-          <w:spacing w:val="16"/>
-          <w:sz w:val="24"/>
-        </w:rPr>
-        <w:t xml:space="preserve"> </w:t>
-      </w:r>
-      <w:r>
-        <w:rPr>
-          <w:sz w:val="24"/>
-        </w:rPr>
-        <w:t>cada</w:t>
-      </w:r>
-      <w:r>
-        <w:rPr>
-          <w:spacing w:val="21"/>
-          <w:sz w:val="24"/>
-        </w:rPr>
-        <w:t xml:space="preserve"> </w:t>
-      </w:r>
-      <w:r>
-        <w:rPr>
-          <w:sz w:val="24"/>
-        </w:rPr>
-        <w:t>uma</w:t>
-      </w:r>
-      <w:r>
-        <w:rPr>
-          <w:spacing w:val="22"/>
-          <w:sz w:val="24"/>
-        </w:rPr>
-        <w:t xml:space="preserve"> </w:t>
-      </w:r>
-      <w:r>
-        <w:rPr>
-          <w:sz w:val="24"/>
-        </w:rPr>
-        <w:t>das</w:t>
-      </w:r>
-      <w:r>
-        <w:rPr>
-          <w:spacing w:val="18"/>
-          <w:sz w:val="24"/>
-        </w:rPr>
-        <w:t xml:space="preserve"> </w:t>
-      </w:r>
-      <w:r>
-        <w:rPr>
-          <w:sz w:val="24"/>
-        </w:rPr>
-        <w:t>descidas,</w:t>
-      </w:r>
-      <w:r>
-        <w:rPr>
-          <w:spacing w:val="19"/>
-          <w:sz w:val="24"/>
-        </w:rPr>
-        <w:t xml:space="preserve"> </w:t>
-      </w:r>
-      <w:r>
-        <w:rPr>
-          <w:sz w:val="24"/>
-        </w:rPr>
-        <w:t>as</w:t>
-      </w:r>
-      <w:r>
-        <w:rPr>
-          <w:spacing w:val="22"/>
-          <w:sz w:val="24"/>
-        </w:rPr>
-        <w:t xml:space="preserve"> </w:t>
-      </w:r>
-      <w:r>
-        <w:rPr>
-          <w:sz w:val="24"/>
-        </w:rPr>
-        <w:t>medições</w:t>
-      </w:r>
-      <w:r>
-        <w:rPr>
-          <w:spacing w:val="20"/>
+        <w:spacing w:line="360" w:lineRule="auto"/>
+        <w:ind w:right="256"/>
+        <w:rPr>
+          <w:sz w:val="24"/>
+        </w:rPr>
+      </w:pPr>
+      <w:r>
+        <w:rPr>
+          <w:sz w:val="24"/>
+        </w:rPr>
+        <w:t>Com</w:t>
+      </w:r>
+      <w:r>
+        <w:rPr>
+          <w:spacing w:val="-8"/>
+          <w:sz w:val="24"/>
+        </w:rPr>
+        <w:t xml:space="preserve"> </w:t>
+      </w:r>
+      <w:r>
+        <w:rPr>
+          <w:sz w:val="24"/>
+        </w:rPr>
+        <w:t>base</w:t>
+      </w:r>
+      <w:r>
+        <w:rPr>
+          <w:spacing w:val="-8"/>
+          <w:sz w:val="24"/>
+        </w:rPr>
+        <w:t xml:space="preserve"> </w:t>
+      </w:r>
+      <w:r>
+        <w:rPr>
+          <w:sz w:val="24"/>
+        </w:rPr>
+        <w:t>nos</w:t>
+      </w:r>
+      <w:r>
+        <w:rPr>
+          <w:spacing w:val="-7"/>
+          <w:sz w:val="24"/>
+        </w:rPr>
+        <w:t xml:space="preserve"> </w:t>
+      </w:r>
+      <w:r>
+        <w:rPr>
+          <w:sz w:val="24"/>
+        </w:rPr>
+        <w:t>seus</w:t>
+      </w:r>
+      <w:r>
+        <w:rPr>
+          <w:spacing w:val="-7"/>
+          <w:sz w:val="24"/>
+        </w:rPr>
+        <w:t xml:space="preserve"> </w:t>
+      </w:r>
+      <w:r>
+        <w:rPr>
+          <w:sz w:val="24"/>
+        </w:rPr>
+        <w:t>conhecimentos,</w:t>
+      </w:r>
+      <w:r>
+        <w:rPr>
+          <w:spacing w:val="-6"/>
+          <w:sz w:val="24"/>
+        </w:rPr>
+        <w:t xml:space="preserve"> </w:t>
+      </w:r>
+      <w:r>
+        <w:rPr>
+          <w:sz w:val="24"/>
+        </w:rPr>
+        <w:t>qual</w:t>
+      </w:r>
+      <w:r>
+        <w:rPr>
+          <w:spacing w:val="-6"/>
+          <w:sz w:val="24"/>
+        </w:rPr>
+        <w:t xml:space="preserve"> </w:t>
+      </w:r>
+      <w:r>
+        <w:rPr>
+          <w:sz w:val="24"/>
+        </w:rPr>
+        <w:t>a</w:t>
+      </w:r>
+      <w:r>
+        <w:rPr>
+          <w:spacing w:val="-13"/>
+          <w:sz w:val="24"/>
+        </w:rPr>
+        <w:t xml:space="preserve"> </w:t>
+      </w:r>
+      <w:r>
+        <w:rPr>
+          <w:sz w:val="24"/>
+        </w:rPr>
+        <w:t>influência</w:t>
+      </w:r>
+      <w:r>
+        <w:rPr>
+          <w:spacing w:val="-8"/>
           <w:sz w:val="24"/>
         </w:rPr>
         <w:t xml:space="preserve"> </w:t>
@@ -506,7 +823,59 @@
       </w:r>
       <w:r>
         <w:rPr>
-          <w:spacing w:val="14"/>
+          <w:spacing w:val="-11"/>
+          <w:sz w:val="24"/>
+        </w:rPr>
+        <w:t xml:space="preserve"> </w:t>
+      </w:r>
+      <w:r>
+        <w:rPr>
+          <w:sz w:val="24"/>
+        </w:rPr>
+        <w:t>ângulo</w:t>
+      </w:r>
+      <w:r>
+        <w:rPr>
+          <w:spacing w:val="-11"/>
+          <w:sz w:val="24"/>
+        </w:rPr>
+        <w:t xml:space="preserve"> </w:t>
+      </w:r>
+      <w:r>
+        <w:rPr>
+          <w:sz w:val="24"/>
+        </w:rPr>
+        <w:t>da</w:t>
+      </w:r>
+      <w:r>
+        <w:rPr>
+          <w:spacing w:val="-9"/>
+          <w:sz w:val="24"/>
+        </w:rPr>
+        <w:t xml:space="preserve"> </w:t>
+      </w:r>
+      <w:r>
+        <w:rPr>
+          <w:sz w:val="24"/>
+        </w:rPr>
+        <w:t>rampa</w:t>
+      </w:r>
+      <w:r>
+        <w:rPr>
+          <w:spacing w:val="-8"/>
+          <w:sz w:val="24"/>
+        </w:rPr>
+        <w:t xml:space="preserve"> </w:t>
+      </w:r>
+      <w:r>
+        <w:rPr>
+          <w:sz w:val="24"/>
+        </w:rPr>
+        <w:t>no</w:t>
+      </w:r>
+      <w:r>
+        <w:rPr>
+          <w:spacing w:val="-11"/>
           <w:sz w:val="24"/>
         </w:rPr>
         <w:t xml:space="preserve"> </w:t>
@@ -519,71 +888,6 @@
       </w:r>
       <w:r>
         <w:rPr>
-          <w:spacing w:val="15"/>
-          <w:sz w:val="24"/>
-        </w:rPr>
-        <w:t xml:space="preserve"> </w:t>
-      </w:r>
-      <w:r>
-        <w:rPr>
-          <w:sz w:val="24"/>
-        </w:rPr>
-        <w:t>para</w:t>
-      </w:r>
-      <w:r>
-        <w:rPr>
-          <w:spacing w:val="21"/>
-          <w:sz w:val="24"/>
-        </w:rPr>
-        <w:t xml:space="preserve"> </w:t>
-      </w:r>
-      <w:r>
-        <w:rPr>
-          <w:sz w:val="24"/>
-        </w:rPr>
-        <w:t>cada</w:t>
-      </w:r>
-      <w:r>
-        <w:rPr>
-          <w:spacing w:val="17"/>
-          <w:sz w:val="24"/>
-        </w:rPr>
-        <w:t xml:space="preserve"> </w:t>
-      </w:r>
-      <w:r>
-        <w:rPr>
-          <w:sz w:val="24"/>
-        </w:rPr>
-        <w:t>intervalo</w:t>
-      </w:r>
-      <w:r>
-        <w:rPr>
-          <w:spacing w:val="14"/>
-          <w:sz w:val="24"/>
-        </w:rPr>
-        <w:t xml:space="preserve"> </w:t>
-      </w:r>
-      <w:r>
-        <w:rPr>
-          <w:sz w:val="24"/>
-        </w:rPr>
-        <w:t>não</w:t>
-      </w:r>
-      <w:r>
-        <w:rPr>
-          <w:spacing w:val="15"/>
-          <w:sz w:val="24"/>
-        </w:rPr>
-        <w:t xml:space="preserve"> </w:t>
-      </w:r>
-      <w:r>
-        <w:rPr>
-          <w:sz w:val="24"/>
-        </w:rPr>
-        <w:t>se</w:t>
-      </w:r>
-      <w:r>
-        <w:rPr>
           <w:spacing w:val="-51"/>
           <w:sz w:val="24"/>
         </w:rPr>
@@ -593,20 +897,7 @@
         <w:rPr>
           <w:sz w:val="24"/>
         </w:rPr>
-        <w:t>repetiram.</w:t>
-      </w:r>
-      <w:r>
-        <w:rPr>
-          <w:spacing w:val="-1"/>
-          <w:sz w:val="24"/>
-        </w:rPr>
-        <w:t xml:space="preserve"> </w:t>
-      </w:r>
-      <w:r>
-        <w:rPr>
-          <w:sz w:val="24"/>
-        </w:rPr>
-        <w:t>Qual a</w:t>
+        <w:t>de</w:t>
       </w:r>
       <w:r>
         <w:rPr>
@@ -619,31 +910,152 @@
         <w:rPr>
           <w:sz w:val="24"/>
         </w:rPr>
-        <w:t>principal razão</w:t>
-      </w:r>
-      <w:r>
-        <w:rPr>
-          <w:spacing w:val="-3"/>
-          <w:sz w:val="24"/>
-        </w:rPr>
-        <w:t xml:space="preserve"> </w:t>
-      </w:r>
-      <w:r>
-        <w:rPr>
-          <w:sz w:val="24"/>
-        </w:rPr>
-        <w:t>disso?</w:t>
+        <w:t>descida</w:t>
+      </w:r>
+      <w:r>
+        <w:rPr>
+          <w:spacing w:val="-2"/>
+          <w:sz w:val="24"/>
+        </w:rPr>
+        <w:t xml:space="preserve"> </w:t>
+      </w:r>
+      <w:r>
+        <w:rPr>
+          <w:sz w:val="24"/>
+        </w:rPr>
+        <w:t>da</w:t>
+      </w:r>
+      <w:r>
+        <w:rPr>
+          <w:spacing w:val="-2"/>
+          <w:sz w:val="24"/>
+        </w:rPr>
+        <w:t xml:space="preserve"> </w:t>
+      </w:r>
+      <w:r>
+        <w:rPr>
+          <w:sz w:val="24"/>
+        </w:rPr>
+        <w:t>esfera?</w:t>
       </w:r>
     </w:p>
     <w:p>
       <w:pPr>
-        <w:pStyle w:val="Corpodetexto"/>
-      </w:pPr>
+        <w:pStyle w:val="PargrafodaLista"/>
+        <w:tabs>
+          <w:tab w:val="left" w:pos="2421"/>
+        </w:tabs>
+        <w:spacing w:line="360" w:lineRule="auto"/>
+        <w:ind w:right="256" w:firstLine="0"/>
+        <w:rPr>
+          <w:sz w:val="24"/>
+        </w:rPr>
+      </w:pPr>
+      <w:r>
+        <w:rPr>
+          <w:sz w:val="24"/>
+        </w:rPr>
+        <w:t xml:space="preserve">Resposta: </w:t>
+      </w:r>
+      <w:r>
+        <w:rPr>
+          <w:sz w:val="24"/>
+        </w:rPr>
+        <w:t xml:space="preserve">Ao aumentar o grau de inclinação aumentamos a velocidade média, pois tendemos </w:t>
+      </w:r>
+      <w:r>
+        <w:rPr>
+          <w:sz w:val="24"/>
+        </w:rPr>
+        <w:t>a queda livre, em que só existe como força contrária o atrito do ar. Quando estamos em um plano existe o atrito desse plano e o ângulo de inclinação faz com que esse atrito seja maior ou menor, o que influi diretamente na velocidade média.</w:t>
+      </w:r>
     </w:p>
     <w:p>
       <w:pPr>
-        <w:pStyle w:val="Corpodetexto"/>
-        <w:spacing w:before="7"/>
+        <w:pStyle w:val="PargrafodaLista"/>
+        <w:tabs>
+          <w:tab w:val="left" w:pos="2421"/>
+        </w:tabs>
+        <w:spacing w:line="360" w:lineRule="auto"/>
+        <w:ind w:right="256" w:firstLine="0"/>
+        <w:rPr>
+          <w:sz w:val="24"/>
+        </w:rPr>
+      </w:pPr>
+    </w:p>
+    <w:p>
+      <w:pPr>
+        <w:pStyle w:val="PargrafodaLista"/>
+        <w:tabs>
+          <w:tab w:val="left" w:pos="2421"/>
+        </w:tabs>
+        <w:spacing w:line="360" w:lineRule="auto"/>
+        <w:ind w:right="256" w:firstLine="0"/>
+        <w:rPr>
+          <w:sz w:val="24"/>
+        </w:rPr>
+      </w:pPr>
+    </w:p>
+    <w:p>
+      <w:pPr>
+        <w:pStyle w:val="PargrafodaLista"/>
+        <w:tabs>
+          <w:tab w:val="left" w:pos="2421"/>
+        </w:tabs>
+        <w:spacing w:line="360" w:lineRule="auto"/>
+        <w:ind w:right="256" w:firstLine="0"/>
+        <w:rPr>
+          <w:sz w:val="24"/>
+        </w:rPr>
+      </w:pPr>
+    </w:p>
+    <w:p>
+      <w:pPr>
+        <w:pStyle w:val="PargrafodaLista"/>
+        <w:tabs>
+          <w:tab w:val="left" w:pos="2421"/>
+        </w:tabs>
+        <w:spacing w:line="360" w:lineRule="auto"/>
+        <w:ind w:right="256" w:firstLine="0"/>
+        <w:rPr>
+          <w:sz w:val="24"/>
+        </w:rPr>
+      </w:pPr>
+    </w:p>
+    <w:p>
+      <w:pPr>
+        <w:pStyle w:val="PargrafodaLista"/>
+        <w:tabs>
+          <w:tab w:val="left" w:pos="2421"/>
+        </w:tabs>
+        <w:spacing w:line="360" w:lineRule="auto"/>
+        <w:ind w:right="256" w:firstLine="0"/>
+        <w:rPr>
+          <w:sz w:val="24"/>
+        </w:rPr>
+      </w:pPr>
+    </w:p>
+    <w:p>
+      <w:pPr>
+        <w:pStyle w:val="PargrafodaLista"/>
+        <w:tabs>
+          <w:tab w:val="left" w:pos="2421"/>
+        </w:tabs>
+        <w:spacing w:line="360" w:lineRule="auto"/>
+        <w:ind w:right="256" w:firstLine="0"/>
+        <w:rPr>
+          <w:sz w:val="24"/>
+        </w:rPr>
+      </w:pPr>
+    </w:p>
+    <w:p>
+      <w:pPr>
+        <w:pStyle w:val="PargrafodaLista"/>
+        <w:tabs>
+          <w:tab w:val="left" w:pos="2421"/>
+        </w:tabs>
+        <w:spacing w:line="360" w:lineRule="auto"/>
+        <w:ind w:right="256" w:firstLine="0"/>
         <w:rPr>
           <w:sz w:val="25"/>
         </w:rPr>
@@ -659,20 +1071,156 @@
         <w:tabs>
           <w:tab w:val="left" w:pos="2421"/>
         </w:tabs>
-        <w:spacing w:line="357" w:lineRule="auto"/>
-        <w:ind w:right="256"/>
-        <w:rPr>
-          <w:sz w:val="24"/>
-        </w:rPr>
-      </w:pPr>
-      <w:r>
-        <w:rPr>
-          <w:sz w:val="24"/>
-        </w:rPr>
+        <w:spacing w:line="360" w:lineRule="auto"/>
+        <w:ind w:hanging="361"/>
+        <w:rPr>
+          <w:sz w:val="24"/>
+        </w:rPr>
+      </w:pPr>
+      <w:r>
+        <w:rPr>
+          <w:spacing w:val="-1"/>
+          <w:sz w:val="24"/>
+        </w:rPr>
+        <w:lastRenderedPageBreak/>
         <w:t>Com</w:t>
       </w:r>
       <w:r>
         <w:rPr>
+          <w:spacing w:val="-11"/>
+          <w:sz w:val="24"/>
+        </w:rPr>
+        <w:t xml:space="preserve"> </w:t>
+      </w:r>
+      <w:r>
+        <w:rPr>
+          <w:spacing w:val="-1"/>
+          <w:sz w:val="24"/>
+        </w:rPr>
+        <w:t>base</w:t>
+      </w:r>
+      <w:r>
+        <w:rPr>
+          <w:spacing w:val="-11"/>
+          <w:sz w:val="24"/>
+        </w:rPr>
+        <w:t xml:space="preserve"> </w:t>
+      </w:r>
+      <w:r>
+        <w:rPr>
+          <w:spacing w:val="-1"/>
+          <w:sz w:val="24"/>
+        </w:rPr>
+        <w:t>nos</w:t>
+      </w:r>
+      <w:r>
+        <w:rPr>
+          <w:spacing w:val="-10"/>
+          <w:sz w:val="24"/>
+        </w:rPr>
+        <w:t xml:space="preserve"> </w:t>
+      </w:r>
+      <w:r>
+        <w:rPr>
+          <w:spacing w:val="-1"/>
+          <w:sz w:val="24"/>
+        </w:rPr>
+        <w:t>dados</w:t>
+      </w:r>
+      <w:r>
+        <w:rPr>
+          <w:spacing w:val="-10"/>
+          <w:sz w:val="24"/>
+        </w:rPr>
+        <w:t xml:space="preserve"> </w:t>
+      </w:r>
+      <w:r>
+        <w:rPr>
+          <w:spacing w:val="-1"/>
+          <w:sz w:val="24"/>
+        </w:rPr>
+        <w:t>obtidos</w:t>
+      </w:r>
+      <w:r>
+        <w:rPr>
+          <w:spacing w:val="-10"/>
+          <w:sz w:val="24"/>
+        </w:rPr>
+        <w:t xml:space="preserve"> </w:t>
+      </w:r>
+      <w:r>
+        <w:rPr>
+          <w:sz w:val="24"/>
+        </w:rPr>
+        <w:t>construa</w:t>
+      </w:r>
+      <w:r>
+        <w:rPr>
+          <w:spacing w:val="-6"/>
+          <w:sz w:val="24"/>
+        </w:rPr>
+        <w:t xml:space="preserve"> </w:t>
+      </w:r>
+      <w:r>
+        <w:rPr>
+          <w:sz w:val="24"/>
+        </w:rPr>
+        <w:t>o</w:t>
+      </w:r>
+      <w:r>
+        <w:rPr>
+          <w:spacing w:val="-13"/>
+          <w:sz w:val="24"/>
+        </w:rPr>
+        <w:t xml:space="preserve"> </w:t>
+      </w:r>
+      <w:r>
+        <w:rPr>
+          <w:sz w:val="24"/>
+        </w:rPr>
+        <w:t>gráfico</w:t>
+      </w:r>
+      <w:r>
+        <w:rPr>
+          <w:spacing w:val="-9"/>
+          <w:sz w:val="24"/>
+        </w:rPr>
+        <w:t xml:space="preserve"> </w:t>
+      </w:r>
+      <w:r>
+        <w:rPr>
+          <w:sz w:val="24"/>
+        </w:rPr>
+        <w:t>de</w:t>
+      </w:r>
+      <w:r>
+        <w:rPr>
+          <w:spacing w:val="-2"/>
+          <w:sz w:val="24"/>
+        </w:rPr>
+        <w:t xml:space="preserve"> </w:t>
+      </w:r>
+      <w:r>
+        <w:rPr>
+          <w:sz w:val="24"/>
+        </w:rPr>
+        <w:t>espaço</w:t>
+      </w:r>
+      <w:r>
+        <w:rPr>
+          <w:spacing w:val="-14"/>
+          <w:sz w:val="24"/>
+        </w:rPr>
+        <w:t xml:space="preserve"> </w:t>
+      </w:r>
+      <w:r>
+        <w:rPr>
+          <w:sz w:val="24"/>
+        </w:rPr>
+        <w:t>(S)</w:t>
+      </w:r>
+      <w:r>
+        <w:rPr>
           <w:spacing w:val="-8"/>
           <w:sz w:val="24"/>
         </w:rPr>
@@ -682,7 +1230,33 @@
         <w:rPr>
           <w:sz w:val="24"/>
         </w:rPr>
-        <w:t>base</w:t>
+        <w:t>x</w:t>
+      </w:r>
+      <w:r>
+        <w:rPr>
+          <w:spacing w:val="-4"/>
+          <w:sz w:val="24"/>
+        </w:rPr>
+        <w:t xml:space="preserve"> </w:t>
+      </w:r>
+      <w:r>
+        <w:rPr>
+          <w:sz w:val="24"/>
+        </w:rPr>
+        <w:t>Tempo</w:t>
+      </w:r>
+      <w:r>
+        <w:rPr>
+          <w:spacing w:val="-3"/>
+          <w:sz w:val="24"/>
+        </w:rPr>
+        <w:t xml:space="preserve"> </w:t>
+      </w:r>
+      <w:r>
+        <w:rPr>
+          <w:sz w:val="24"/>
+        </w:rPr>
+        <w:t>(s)</w:t>
       </w:r>
       <w:r>
         <w:rPr>
@@ -695,85 +1269,7 @@
         <w:rPr>
           <w:sz w:val="24"/>
         </w:rPr>
-        <w:t>nos</w:t>
-      </w:r>
-      <w:r>
-        <w:rPr>
-          <w:spacing w:val="-7"/>
-          <w:sz w:val="24"/>
-        </w:rPr>
-        <w:t xml:space="preserve"> </w:t>
-      </w:r>
-      <w:r>
-        <w:rPr>
-          <w:sz w:val="24"/>
-        </w:rPr>
-        <w:t>seus</w:t>
-      </w:r>
-      <w:r>
-        <w:rPr>
-          <w:spacing w:val="-7"/>
-          <w:sz w:val="24"/>
-        </w:rPr>
-        <w:t xml:space="preserve"> </w:t>
-      </w:r>
-      <w:r>
-        <w:rPr>
-          <w:sz w:val="24"/>
-        </w:rPr>
-        <w:t>conhecimentos,</w:t>
-      </w:r>
-      <w:r>
-        <w:rPr>
-          <w:spacing w:val="-6"/>
-          <w:sz w:val="24"/>
-        </w:rPr>
-        <w:t xml:space="preserve"> </w:t>
-      </w:r>
-      <w:r>
-        <w:rPr>
-          <w:sz w:val="24"/>
-        </w:rPr>
-        <w:t>qual</w:t>
-      </w:r>
-      <w:r>
-        <w:rPr>
-          <w:spacing w:val="-6"/>
-          <w:sz w:val="24"/>
-        </w:rPr>
-        <w:t xml:space="preserve"> </w:t>
-      </w:r>
-      <w:r>
-        <w:rPr>
-          <w:sz w:val="24"/>
-        </w:rPr>
-        <w:t>a</w:t>
-      </w:r>
-      <w:r>
-        <w:rPr>
-          <w:spacing w:val="-13"/>
-          <w:sz w:val="24"/>
-        </w:rPr>
-        <w:t xml:space="preserve"> </w:t>
-      </w:r>
-      <w:r>
-        <w:rPr>
-          <w:sz w:val="24"/>
-        </w:rPr>
-        <w:t>influência</w:t>
-      </w:r>
-      <w:r>
-        <w:rPr>
-          <w:spacing w:val="-8"/>
-          <w:sz w:val="24"/>
-        </w:rPr>
-        <w:t xml:space="preserve"> </w:t>
-      </w:r>
-      <w:r>
-        <w:rPr>
-          <w:sz w:val="24"/>
-        </w:rPr>
-        <w:t>do</w:t>
+        <w:t>da</w:t>
       </w:r>
       <w:r>
         <w:rPr>
@@ -786,125 +1282,102 @@
         <w:rPr>
           <w:sz w:val="24"/>
         </w:rPr>
-        <w:t>ângulo</w:t>
-      </w:r>
-      <w:r>
-        <w:rPr>
-          <w:spacing w:val="-11"/>
-          <w:sz w:val="24"/>
-        </w:rPr>
-        <w:t xml:space="preserve"> </w:t>
-      </w:r>
-      <w:r>
-        <w:rPr>
-          <w:sz w:val="24"/>
-        </w:rPr>
-        <w:t>da</w:t>
-      </w:r>
-      <w:r>
-        <w:rPr>
-          <w:spacing w:val="-9"/>
-          <w:sz w:val="24"/>
-        </w:rPr>
-        <w:t xml:space="preserve"> </w:t>
-      </w:r>
-      <w:r>
-        <w:rPr>
-          <w:sz w:val="24"/>
-        </w:rPr>
-        <w:t>rampa</w:t>
-      </w:r>
-      <w:r>
-        <w:rPr>
-          <w:spacing w:val="-8"/>
-          <w:sz w:val="24"/>
-        </w:rPr>
-        <w:t xml:space="preserve"> </w:t>
-      </w:r>
-      <w:r>
-        <w:rPr>
-          <w:sz w:val="24"/>
-        </w:rPr>
-        <w:t>no</w:t>
-      </w:r>
-      <w:r>
-        <w:rPr>
-          <w:spacing w:val="-11"/>
-          <w:sz w:val="24"/>
-        </w:rPr>
-        <w:t xml:space="preserve"> </w:t>
-      </w:r>
-      <w:r>
-        <w:rPr>
-          <w:sz w:val="24"/>
-        </w:rPr>
-        <w:t>tempo</w:t>
-      </w:r>
-      <w:r>
-        <w:rPr>
-          <w:spacing w:val="-51"/>
-          <w:sz w:val="24"/>
-        </w:rPr>
-        <w:t xml:space="preserve"> </w:t>
-      </w:r>
-      <w:r>
-        <w:rPr>
-          <w:sz w:val="24"/>
-        </w:rPr>
-        <w:t>de</w:t>
-      </w:r>
-      <w:r>
-        <w:rPr>
-          <w:spacing w:val="-2"/>
-          <w:sz w:val="24"/>
-        </w:rPr>
-        <w:t xml:space="preserve"> </w:t>
-      </w:r>
-      <w:r>
-        <w:rPr>
-          <w:sz w:val="24"/>
-        </w:rPr>
-        <w:t>descida</w:t>
-      </w:r>
-      <w:r>
-        <w:rPr>
-          <w:spacing w:val="-2"/>
-          <w:sz w:val="24"/>
-        </w:rPr>
-        <w:t xml:space="preserve"> </w:t>
-      </w:r>
-      <w:r>
-        <w:rPr>
-          <w:sz w:val="24"/>
-        </w:rPr>
-        <w:t>da</w:t>
-      </w:r>
-      <w:r>
-        <w:rPr>
-          <w:spacing w:val="-2"/>
-          <w:sz w:val="24"/>
-        </w:rPr>
-        <w:t xml:space="preserve"> </w:t>
-      </w:r>
-      <w:r>
-        <w:rPr>
-          <w:sz w:val="24"/>
-        </w:rPr>
-        <w:t>esfera?</w:t>
+        <w:t>esfera.</w:t>
       </w:r>
     </w:p>
     <w:p>
       <w:pPr>
-        <w:pStyle w:val="Corpodetexto"/>
-      </w:pPr>
+        <w:pStyle w:val="PargrafodaLista"/>
+        <w:tabs>
+          <w:tab w:val="left" w:pos="2421"/>
+        </w:tabs>
+        <w:spacing w:line="360" w:lineRule="auto"/>
+        <w:ind w:firstLine="0"/>
+        <w:rPr>
+          <w:sz w:val="24"/>
+        </w:rPr>
+      </w:pPr>
+      <w:r>
+        <w:rPr>
+          <w:sz w:val="24"/>
+        </w:rPr>
+        <w:tab/>
+      </w:r>
+      <w:r>
+        <w:rPr>
+          <w:sz w:val="24"/>
+        </w:rPr>
+        <w:tab/>
+      </w:r>
+      <w:r>
+        <w:rPr>
+          <w:sz w:val="24"/>
+        </w:rPr>
+        <w:tab/>
+      </w:r>
+      <w:r>
+        <w:rPr>
+          <w:noProof/>
+          <w:sz w:val="24"/>
+        </w:rPr>
+        <w:drawing>
+          <wp:inline distT="0" distB="0" distL="0" distR="0" wp14:anchorId="32A48FFB" wp14:editId="62F6B6E4">
+            <wp:extent cx="3182815" cy="2717827"/>
+            <wp:effectExtent l="0" t="0" r="0" b="6350"/>
+            <wp:docPr id="5" name="Imagem 5"/>
+            <wp:cNvGraphicFramePr>
+              <a:graphicFrameLocks xmlns:a="http://schemas.openxmlformats.org/drawingml/2006/main" noChangeAspect="1"/>
+            </wp:cNvGraphicFramePr>
+            <a:graphic xmlns:a="http://schemas.openxmlformats.org/drawingml/2006/main">
+              <a:graphicData uri="http://schemas.openxmlformats.org/drawingml/2006/picture">
+                <pic:pic xmlns:pic="http://schemas.openxmlformats.org/drawingml/2006/picture">
+                  <pic:nvPicPr>
+                    <pic:cNvPr id="0" name="Picture 1"/>
+                    <pic:cNvPicPr>
+                      <a:picLocks noChangeAspect="1" noChangeArrowheads="1"/>
+                    </pic:cNvPicPr>
+                  </pic:nvPicPr>
+                  <pic:blipFill>
+                    <a:blip r:embed="rId7">
+                      <a:extLst>
+                        <a:ext uri="{28A0092B-C50C-407E-A947-70E740481C1C}">
+                          <a14:useLocalDpi xmlns:a14="http://schemas.microsoft.com/office/drawing/2010/main" val="0"/>
+                        </a:ext>
+                      </a:extLst>
+                    </a:blip>
+                    <a:srcRect/>
+                    <a:stretch>
+                      <a:fillRect/>
+                    </a:stretch>
+                  </pic:blipFill>
+                  <pic:spPr bwMode="auto">
+                    <a:xfrm>
+                      <a:off x="0" y="0"/>
+                      <a:ext cx="3189508" cy="2723543"/>
+                    </a:xfrm>
+                    <a:prstGeom prst="rect">
+                      <a:avLst/>
+                    </a:prstGeom>
+                    <a:noFill/>
+                    <a:ln>
+                      <a:noFill/>
+                    </a:ln>
+                  </pic:spPr>
+                </pic:pic>
+              </a:graphicData>
+            </a:graphic>
+          </wp:inline>
+        </w:drawing>
+      </w:r>
     </w:p>
     <w:p>
       <w:pPr>
-        <w:pStyle w:val="Corpodetexto"/>
-        <w:spacing w:before="8"/>
-        <w:rPr>
-          <w:sz w:val="25"/>
-        </w:rPr>
+        <w:pStyle w:val="PargrafodaLista"/>
+        <w:tabs>
+          <w:tab w:val="left" w:pos="2421"/>
+        </w:tabs>
+        <w:spacing w:line="360" w:lineRule="auto"/>
+        <w:ind w:firstLine="0"/>
       </w:pPr>
     </w:p>
     <w:p>
@@ -917,6 +1390,7 @@
         <w:tabs>
           <w:tab w:val="left" w:pos="2421"/>
         </w:tabs>
+        <w:spacing w:line="360" w:lineRule="auto"/>
         <w:ind w:hanging="361"/>
         <w:rPr>
           <w:sz w:val="24"/>
@@ -924,85 +1398,15 @@
       </w:pPr>
       <w:r>
         <w:rPr>
+          <w:sz w:val="24"/>
+        </w:rPr>
+        <w:t>Qual</w:t>
+      </w:r>
+      <w:r>
+        <w:rPr>
           <w:spacing w:val="-1"/>
           <w:sz w:val="24"/>
         </w:rPr>
-        <w:t>Com</w:t>
-      </w:r>
-      <w:r>
-        <w:rPr>
-          <w:spacing w:val="-11"/>
-          <w:sz w:val="24"/>
-        </w:rPr>
-        <w:t xml:space="preserve"> </w:t>
-      </w:r>
-      <w:r>
-        <w:rPr>
-          <w:spacing w:val="-1"/>
-          <w:sz w:val="24"/>
-        </w:rPr>
-        <w:t>base</w:t>
-      </w:r>
-      <w:r>
-        <w:rPr>
-          <w:spacing w:val="-11"/>
-          <w:sz w:val="24"/>
-        </w:rPr>
-        <w:t xml:space="preserve"> </w:t>
-      </w:r>
-      <w:r>
-        <w:rPr>
-          <w:spacing w:val="-1"/>
-          <w:sz w:val="24"/>
-        </w:rPr>
-        <w:t>nos</w:t>
-      </w:r>
-      <w:r>
-        <w:rPr>
-          <w:spacing w:val="-10"/>
-          <w:sz w:val="24"/>
-        </w:rPr>
-        <w:t xml:space="preserve"> </w:t>
-      </w:r>
-      <w:r>
-        <w:rPr>
-          <w:spacing w:val="-1"/>
-          <w:sz w:val="24"/>
-        </w:rPr>
-        <w:t>dados</w:t>
-      </w:r>
-      <w:r>
-        <w:rPr>
-          <w:spacing w:val="-10"/>
-          <w:sz w:val="24"/>
-        </w:rPr>
-        <w:t xml:space="preserve"> </w:t>
-      </w:r>
-      <w:r>
-        <w:rPr>
-          <w:spacing w:val="-1"/>
-          <w:sz w:val="24"/>
-        </w:rPr>
-        <w:t>obtidos</w:t>
-      </w:r>
-      <w:r>
-        <w:rPr>
-          <w:spacing w:val="-10"/>
-          <w:sz w:val="24"/>
-        </w:rPr>
-        <w:t xml:space="preserve"> </w:t>
-      </w:r>
-      <w:r>
-        <w:rPr>
-          <w:sz w:val="24"/>
-        </w:rPr>
-        <w:t>construa</w:t>
-      </w:r>
-      <w:r>
-        <w:rPr>
-          <w:spacing w:val="-6"/>
-          <w:sz w:val="24"/>
-        </w:rPr>
         <w:t xml:space="preserve"> </w:t>
       </w:r>
       <w:r>
@@ -1013,29 +1417,55 @@
       </w:r>
       <w:r>
         <w:rPr>
-          <w:spacing w:val="-13"/>
-          <w:sz w:val="24"/>
-        </w:rPr>
-        <w:t xml:space="preserve"> </w:t>
-      </w:r>
-      <w:r>
-        <w:rPr>
-          <w:sz w:val="24"/>
-        </w:rPr>
-        <w:t>gráfico</w:t>
-      </w:r>
-      <w:r>
-        <w:rPr>
-          <w:spacing w:val="-9"/>
-          <w:sz w:val="24"/>
-        </w:rPr>
-        <w:t xml:space="preserve"> </w:t>
-      </w:r>
-      <w:r>
-        <w:rPr>
-          <w:sz w:val="24"/>
-        </w:rPr>
-        <w:t>de</w:t>
+          <w:spacing w:val="-5"/>
+          <w:sz w:val="24"/>
+        </w:rPr>
+        <w:t xml:space="preserve"> </w:t>
+      </w:r>
+      <w:r>
+        <w:rPr>
+          <w:sz w:val="24"/>
+        </w:rPr>
+        <w:t>significado</w:t>
+      </w:r>
+      <w:r>
+        <w:rPr>
+          <w:spacing w:val="-5"/>
+          <w:sz w:val="24"/>
+        </w:rPr>
+        <w:t xml:space="preserve"> </w:t>
+      </w:r>
+      <w:r>
+        <w:rPr>
+          <w:sz w:val="24"/>
+        </w:rPr>
+        <w:t>físico</w:t>
+      </w:r>
+      <w:r>
+        <w:rPr>
+          <w:spacing w:val="-5"/>
+          <w:sz w:val="24"/>
+        </w:rPr>
+        <w:t xml:space="preserve"> </w:t>
+      </w:r>
+      <w:r>
+        <w:rPr>
+          <w:sz w:val="24"/>
+        </w:rPr>
+        <w:t>do</w:t>
+      </w:r>
+      <w:r>
+        <w:rPr>
+          <w:spacing w:val="-5"/>
+          <w:sz w:val="24"/>
+        </w:rPr>
+        <w:t xml:space="preserve"> </w:t>
+      </w:r>
+      <w:r>
+        <w:rPr>
+          <w:sz w:val="24"/>
+        </w:rPr>
+        <w:t>coeficiente</w:t>
       </w:r>
       <w:r>
         <w:rPr>
@@ -1048,95 +1478,80 @@
         <w:rPr>
           <w:sz w:val="24"/>
         </w:rPr>
-        <w:t>espaço</w:t>
-      </w:r>
-      <w:r>
-        <w:rPr>
-          <w:spacing w:val="-14"/>
-          <w:sz w:val="24"/>
-        </w:rPr>
-        <w:t xml:space="preserve"> </w:t>
-      </w:r>
-      <w:r>
-        <w:rPr>
-          <w:sz w:val="24"/>
-        </w:rPr>
-        <w:t>(S)</w:t>
-      </w:r>
-      <w:r>
-        <w:rPr>
-          <w:spacing w:val="-8"/>
-          <w:sz w:val="24"/>
-        </w:rPr>
-        <w:t xml:space="preserve"> </w:t>
-      </w:r>
-      <w:r>
-        <w:rPr>
-          <w:sz w:val="24"/>
-        </w:rPr>
-        <w:t>x</w:t>
-      </w:r>
-      <w:r>
-        <w:rPr>
-          <w:spacing w:val="-4"/>
-          <w:sz w:val="24"/>
-        </w:rPr>
-        <w:t xml:space="preserve"> </w:t>
-      </w:r>
-      <w:r>
-        <w:rPr>
-          <w:sz w:val="24"/>
-        </w:rPr>
-        <w:t>Tempo</w:t>
-      </w:r>
-      <w:r>
-        <w:rPr>
-          <w:spacing w:val="-3"/>
-          <w:sz w:val="24"/>
-        </w:rPr>
-        <w:t xml:space="preserve"> </w:t>
-      </w:r>
-      <w:r>
-        <w:rPr>
-          <w:sz w:val="24"/>
-        </w:rPr>
-        <w:t>(s)</w:t>
-      </w:r>
-      <w:r>
-        <w:rPr>
-          <w:spacing w:val="-8"/>
-          <w:sz w:val="24"/>
-        </w:rPr>
-        <w:t xml:space="preserve"> </w:t>
-      </w:r>
-      <w:r>
-        <w:rPr>
-          <w:sz w:val="24"/>
-        </w:rPr>
-        <w:t>da</w:t>
-      </w:r>
-      <w:r>
-        <w:rPr>
-          <w:spacing w:val="-11"/>
-          <w:sz w:val="24"/>
-        </w:rPr>
-        <w:t xml:space="preserve"> </w:t>
-      </w:r>
-      <w:r>
-        <w:rPr>
-          <w:sz w:val="24"/>
-        </w:rPr>
-        <w:t>esfera.</w:t>
+        <w:t>angular</w:t>
+      </w:r>
+      <w:r>
+        <w:rPr>
+          <w:spacing w:val="-5"/>
+          <w:sz w:val="24"/>
+        </w:rPr>
+        <w:t xml:space="preserve"> </w:t>
+      </w:r>
+      <w:r>
+        <w:rPr>
+          <w:sz w:val="24"/>
+        </w:rPr>
+        <w:t>do</w:t>
+      </w:r>
+      <w:r>
+        <w:rPr>
+          <w:spacing w:val="4"/>
+          <w:sz w:val="24"/>
+        </w:rPr>
+        <w:t xml:space="preserve"> </w:t>
+      </w:r>
+      <w:r>
+        <w:rPr>
+          <w:sz w:val="24"/>
+        </w:rPr>
+        <w:t>gráfico?</w:t>
       </w:r>
     </w:p>
     <w:p>
       <w:pPr>
-        <w:pStyle w:val="Corpodetexto"/>
-      </w:pPr>
+        <w:pStyle w:val="PargrafodaLista"/>
+        <w:tabs>
+          <w:tab w:val="left" w:pos="2421"/>
+        </w:tabs>
+        <w:spacing w:line="360" w:lineRule="auto"/>
+        <w:ind w:firstLine="0"/>
+        <w:rPr>
+          <w:sz w:val="24"/>
+        </w:rPr>
+      </w:pPr>
+      <w:r>
+        <w:rPr>
+          <w:sz w:val="24"/>
+        </w:rPr>
+        <w:t xml:space="preserve">Resposta: O coeficiente ângular está diretamente ligado à variação do eixo das abcissas em realção ao eixo das ordenadas, se levarmos em consideração a tg do ângulo, obtemos </w:t>
+      </w:r>
+      <m:oMath>
+        <m:r>
+          <w:rPr>
+            <w:rFonts w:ascii="Cambria Math" w:hAnsi="Cambria Math"/>
+            <w:sz w:val="24"/>
+          </w:rPr>
+          <m:t>∆y/∆x</m:t>
+        </m:r>
+      </m:oMath>
+      <w:r>
+        <w:rPr>
+          <w:sz w:val="24"/>
+        </w:rPr>
+        <w:t>, ao aumetarmos o ângulo aumentamos essa razão, podemos dizer que esse conhecimento introduz o conceito de derivação.</w:t>
+      </w:r>
     </w:p>
     <w:p>
       <w:pPr>
-        <w:pStyle w:val="Corpodetexto"/>
+        <w:pStyle w:val="PargrafodaLista"/>
+        <w:tabs>
+          <w:tab w:val="left" w:pos="2421"/>
+        </w:tabs>
+        <w:spacing w:line="360" w:lineRule="auto"/>
+        <w:ind w:firstLine="0"/>
+        <w:rPr>
+          <w:sz w:val="31"/>
+        </w:rPr>
       </w:pPr>
     </w:p>
     <w:p>
@@ -1149,17 +1564,134 @@
         <w:tabs>
           <w:tab w:val="left" w:pos="2421"/>
         </w:tabs>
-        <w:spacing w:before="158"/>
+        <w:spacing w:line="360" w:lineRule="auto"/>
         <w:ind w:hanging="361"/>
         <w:rPr>
-          <w:sz w:val="24"/>
-        </w:rPr>
-      </w:pPr>
-      <w:r>
-        <w:rPr>
-          <w:sz w:val="24"/>
-        </w:rPr>
-        <w:t>Qual</w:t>
+          <w:sz w:val="20"/>
+        </w:rPr>
+      </w:pPr>
+      <w:r>
+        <w:rPr>
+          <w:sz w:val="24"/>
+        </w:rPr>
+        <w:t>Em</w:t>
+      </w:r>
+      <w:r>
+        <w:rPr>
+          <w:spacing w:val="-4"/>
+          <w:sz w:val="24"/>
+        </w:rPr>
+        <w:t xml:space="preserve"> </w:t>
+      </w:r>
+      <w:r>
+        <w:rPr>
+          <w:sz w:val="24"/>
+        </w:rPr>
+        <w:t>seguida,</w:t>
+      </w:r>
+      <w:r>
+        <w:rPr>
+          <w:spacing w:val="-2"/>
+          <w:sz w:val="24"/>
+        </w:rPr>
+        <w:t xml:space="preserve"> </w:t>
+      </w:r>
+      <w:r>
+        <w:rPr>
+          <w:sz w:val="24"/>
+        </w:rPr>
+        <w:t>calcule</w:t>
+      </w:r>
+      <w:r>
+        <w:rPr>
+          <w:spacing w:val="-2"/>
+          <w:sz w:val="24"/>
+        </w:rPr>
+        <w:t xml:space="preserve"> </w:t>
+      </w:r>
+      <w:r>
+        <w:rPr>
+          <w:sz w:val="24"/>
+        </w:rPr>
+        <w:t>a</w:t>
+      </w:r>
+      <w:r>
+        <w:rPr>
+          <w:spacing w:val="-4"/>
+          <w:sz w:val="24"/>
+        </w:rPr>
+        <w:t xml:space="preserve"> </w:t>
+      </w:r>
+      <w:r>
+        <w:rPr>
+          <w:sz w:val="24"/>
+        </w:rPr>
+        <w:t>velocidade</w:t>
+      </w:r>
+      <w:r>
+        <w:rPr>
+          <w:spacing w:val="-2"/>
+          <w:sz w:val="24"/>
+        </w:rPr>
+        <w:t xml:space="preserve"> </w:t>
+      </w:r>
+      <w:r>
+        <w:rPr>
+          <w:sz w:val="24"/>
+        </w:rPr>
+        <w:t>média</w:t>
+      </w:r>
+      <w:r>
+        <w:rPr>
+          <w:spacing w:val="-4"/>
+          <w:sz w:val="24"/>
+        </w:rPr>
+        <w:t xml:space="preserve"> </w:t>
+      </w:r>
+      <w:r>
+        <w:rPr>
+          <w:sz w:val="24"/>
+        </w:rPr>
+        <w:t>da</w:t>
+      </w:r>
+      <w:r>
+        <w:rPr>
+          <w:spacing w:val="-3"/>
+          <w:sz w:val="24"/>
+        </w:rPr>
+        <w:t xml:space="preserve"> </w:t>
+      </w:r>
+      <w:r>
+        <w:rPr>
+          <w:sz w:val="24"/>
+        </w:rPr>
+        <w:t>esfera</w:t>
+      </w:r>
+      <w:r>
+        <w:rPr>
+          <w:spacing w:val="-4"/>
+          <w:sz w:val="24"/>
+        </w:rPr>
+        <w:t xml:space="preserve"> </w:t>
+      </w:r>
+      <w:r>
+        <w:rPr>
+          <w:sz w:val="24"/>
+        </w:rPr>
+        <w:t>para</w:t>
+      </w:r>
+      <w:r>
+        <w:rPr>
+          <w:spacing w:val="-3"/>
+          <w:sz w:val="24"/>
+        </w:rPr>
+        <w:t xml:space="preserve"> </w:t>
+      </w:r>
+      <w:r>
+        <w:rPr>
+          <w:sz w:val="24"/>
+        </w:rPr>
+        <w:t>o</w:t>
       </w:r>
       <w:r>
         <w:rPr>
@@ -1172,7 +1704,7 @@
         <w:rPr>
           <w:sz w:val="24"/>
         </w:rPr>
-        <w:t>o</w:t>
+        <w:t>trajeto</w:t>
       </w:r>
       <w:r>
         <w:rPr>
@@ -1185,7 +1717,20 @@
         <w:rPr>
           <w:sz w:val="24"/>
         </w:rPr>
-        <w:t>significado</w:t>
+        <w:t>de</w:t>
+      </w:r>
+      <w:r>
+        <w:rPr>
+          <w:spacing w:val="1"/>
+          <w:sz w:val="24"/>
+        </w:rPr>
+        <w:t xml:space="preserve"> </w:t>
+      </w:r>
+      <w:r>
+        <w:rPr>
+          <w:sz w:val="24"/>
+        </w:rPr>
+        <w:t>0</w:t>
       </w:r>
       <w:r>
         <w:rPr>
@@ -1198,485 +1743,90 @@
         <w:rPr>
           <w:sz w:val="24"/>
         </w:rPr>
-        <w:t>físico</w:t>
-      </w:r>
-      <w:r>
-        <w:rPr>
-          <w:spacing w:val="-5"/>
-          <w:sz w:val="24"/>
-        </w:rPr>
-        <w:t xml:space="preserve"> </w:t>
-      </w:r>
-      <w:r>
-        <w:rPr>
-          <w:sz w:val="24"/>
-        </w:rPr>
-        <w:t>do</w:t>
-      </w:r>
-      <w:r>
-        <w:rPr>
-          <w:spacing w:val="-5"/>
-          <w:sz w:val="24"/>
-        </w:rPr>
-        <w:t xml:space="preserve"> </w:t>
-      </w:r>
-      <w:r>
-        <w:rPr>
-          <w:sz w:val="24"/>
-        </w:rPr>
-        <w:t>coeficiente</w:t>
-      </w:r>
-      <w:r>
-        <w:rPr>
-          <w:spacing w:val="-2"/>
-          <w:sz w:val="24"/>
-        </w:rPr>
-        <w:t xml:space="preserve"> </w:t>
-      </w:r>
-      <w:r>
-        <w:rPr>
-          <w:sz w:val="24"/>
-        </w:rPr>
-        <w:t>angular</w:t>
-      </w:r>
-      <w:r>
-        <w:rPr>
-          <w:spacing w:val="-5"/>
-          <w:sz w:val="24"/>
-        </w:rPr>
-        <w:t xml:space="preserve"> </w:t>
-      </w:r>
-      <w:r>
-        <w:rPr>
-          <w:sz w:val="24"/>
-        </w:rPr>
-        <w:t>do</w:t>
-      </w:r>
-      <w:r>
-        <w:rPr>
-          <w:spacing w:val="4"/>
-          <w:sz w:val="24"/>
-        </w:rPr>
-        <w:t xml:space="preserve"> </w:t>
-      </w:r>
-      <w:r>
-        <w:rPr>
-          <w:sz w:val="24"/>
-        </w:rPr>
-        <w:t>gráfico?</w:t>
+        <w:t>a</w:t>
+      </w:r>
+      <w:r>
+        <w:rPr>
+          <w:spacing w:val="1"/>
+          <w:sz w:val="24"/>
+        </w:rPr>
+        <w:t xml:space="preserve"> </w:t>
+      </w:r>
+      <w:r>
+        <w:rPr>
+          <w:sz w:val="24"/>
+        </w:rPr>
+        <w:t>400mm.</w:t>
       </w:r>
     </w:p>
     <w:p>
       <w:pPr>
-        <w:pStyle w:val="Corpodetexto"/>
-      </w:pPr>
-    </w:p>
-    <w:p>
-      <w:pPr>
-        <w:pStyle w:val="Corpodetexto"/>
-      </w:pPr>
-    </w:p>
-    <w:p>
-      <w:pPr>
-        <w:pStyle w:val="Corpodetexto"/>
-        <w:rPr>
-          <w:sz w:val="31"/>
-        </w:rPr>
-      </w:pPr>
-    </w:p>
-    <w:p>
-      <w:pPr>
-        <w:pStyle w:val="PargrafodaLista"/>
-        <w:numPr>
-          <w:ilvl w:val="0"/>
-          <w:numId w:val="1"/>
-        </w:numPr>
         <w:tabs>
           <w:tab w:val="left" w:pos="2421"/>
         </w:tabs>
-        <w:spacing w:before="1"/>
-        <w:ind w:hanging="361"/>
-        <w:rPr>
-          <w:sz w:val="24"/>
-        </w:rPr>
-      </w:pPr>
-      <w:r>
-        <w:rPr>
-          <w:sz w:val="24"/>
-        </w:rPr>
-        <w:t>Em</w:t>
-      </w:r>
-      <w:r>
-        <w:rPr>
-          <w:spacing w:val="-4"/>
-          <w:sz w:val="24"/>
-        </w:rPr>
-        <w:t xml:space="preserve"> </w:t>
-      </w:r>
-      <w:r>
-        <w:rPr>
-          <w:sz w:val="24"/>
-        </w:rPr>
-        <w:t>seguida,</w:t>
-      </w:r>
-      <w:r>
-        <w:rPr>
-          <w:spacing w:val="-2"/>
-          <w:sz w:val="24"/>
-        </w:rPr>
-        <w:t xml:space="preserve"> </w:t>
-      </w:r>
-      <w:r>
-        <w:rPr>
-          <w:sz w:val="24"/>
-        </w:rPr>
-        <w:t>calcule</w:t>
-      </w:r>
-      <w:r>
-        <w:rPr>
-          <w:spacing w:val="-2"/>
-          <w:sz w:val="24"/>
-        </w:rPr>
-        <w:t xml:space="preserve"> </w:t>
-      </w:r>
-      <w:r>
-        <w:rPr>
-          <w:sz w:val="24"/>
-        </w:rPr>
-        <w:t>a</w:t>
-      </w:r>
-      <w:r>
-        <w:rPr>
-          <w:spacing w:val="-4"/>
-          <w:sz w:val="24"/>
-        </w:rPr>
-        <w:t xml:space="preserve"> </w:t>
-      </w:r>
-      <w:r>
-        <w:rPr>
-          <w:sz w:val="24"/>
-        </w:rPr>
-        <w:t>velocidade</w:t>
-      </w:r>
-      <w:r>
-        <w:rPr>
-          <w:spacing w:val="-2"/>
-          <w:sz w:val="24"/>
-        </w:rPr>
-        <w:t xml:space="preserve"> </w:t>
-      </w:r>
-      <w:r>
-        <w:rPr>
-          <w:sz w:val="24"/>
-        </w:rPr>
-        <w:t>média</w:t>
-      </w:r>
-      <w:r>
-        <w:rPr>
-          <w:spacing w:val="-4"/>
-          <w:sz w:val="24"/>
-        </w:rPr>
-        <w:t xml:space="preserve"> </w:t>
-      </w:r>
-      <w:r>
-        <w:rPr>
-          <w:sz w:val="24"/>
-        </w:rPr>
-        <w:t>da</w:t>
-      </w:r>
-      <w:r>
-        <w:rPr>
-          <w:spacing w:val="-3"/>
-          <w:sz w:val="24"/>
-        </w:rPr>
-        <w:t xml:space="preserve"> </w:t>
-      </w:r>
-      <w:r>
-        <w:rPr>
-          <w:sz w:val="24"/>
-        </w:rPr>
-        <w:t>esfera</w:t>
-      </w:r>
-      <w:r>
-        <w:rPr>
-          <w:spacing w:val="-4"/>
-          <w:sz w:val="24"/>
-        </w:rPr>
-        <w:t xml:space="preserve"> </w:t>
-      </w:r>
-      <w:r>
-        <w:rPr>
-          <w:sz w:val="24"/>
-        </w:rPr>
-        <w:t>para</w:t>
-      </w:r>
-      <w:r>
-        <w:rPr>
-          <w:spacing w:val="-3"/>
-          <w:sz w:val="24"/>
-        </w:rPr>
-        <w:t xml:space="preserve"> </w:t>
-      </w:r>
-      <w:r>
-        <w:rPr>
-          <w:sz w:val="24"/>
-        </w:rPr>
-        <w:t>o</w:t>
-      </w:r>
-      <w:r>
-        <w:rPr>
-          <w:spacing w:val="-1"/>
-          <w:sz w:val="24"/>
-        </w:rPr>
-        <w:t xml:space="preserve"> </w:t>
-      </w:r>
-      <w:r>
-        <w:rPr>
-          <w:sz w:val="24"/>
-        </w:rPr>
-        <w:t>trajeto</w:t>
-      </w:r>
-      <w:r>
-        <w:rPr>
-          <w:spacing w:val="-5"/>
-          <w:sz w:val="24"/>
-        </w:rPr>
-        <w:t xml:space="preserve"> </w:t>
-      </w:r>
-      <w:r>
-        <w:rPr>
-          <w:sz w:val="24"/>
-        </w:rPr>
-        <w:t>de</w:t>
-      </w:r>
-      <w:r>
-        <w:rPr>
-          <w:spacing w:val="1"/>
-          <w:sz w:val="24"/>
-        </w:rPr>
-        <w:t xml:space="preserve"> </w:t>
-      </w:r>
-      <w:r>
-        <w:rPr>
-          <w:sz w:val="24"/>
-        </w:rPr>
-        <w:t>0</w:t>
-      </w:r>
-      <w:r>
-        <w:rPr>
-          <w:spacing w:val="-5"/>
-          <w:sz w:val="24"/>
-        </w:rPr>
-        <w:t xml:space="preserve"> </w:t>
-      </w:r>
-      <w:r>
-        <w:rPr>
-          <w:sz w:val="24"/>
-        </w:rPr>
-        <w:t>a</w:t>
-      </w:r>
-      <w:r>
-        <w:rPr>
-          <w:spacing w:val="1"/>
-          <w:sz w:val="24"/>
-        </w:rPr>
-        <w:t xml:space="preserve"> </w:t>
-      </w:r>
-      <w:r>
-        <w:rPr>
-          <w:sz w:val="24"/>
-        </w:rPr>
-        <w:t>400mm.</w:t>
-      </w:r>
+        <w:spacing w:line="360" w:lineRule="auto"/>
+        <w:jc w:val="center"/>
+        <w:rPr>
+          <w:sz w:val="20"/>
+        </w:rPr>
+      </w:pPr>
+      <m:oMathPara>
+        <m:oMath>
+          <m:r>
+            <w:rPr>
+              <w:rFonts w:ascii="Cambria Math" w:hAnsi="Cambria Math"/>
+              <w:sz w:val="20"/>
+            </w:rPr>
+            <m:t>V</m:t>
+          </m:r>
+          <m:r>
+            <w:rPr>
+              <w:rFonts w:ascii="Cambria Math" w:hAnsi="Cambria Math"/>
+              <w:sz w:val="20"/>
+            </w:rPr>
+            <m:t>m=</m:t>
+          </m:r>
+          <m:f>
+            <m:fPr>
+              <m:ctrlPr>
+                <w:rPr>
+                  <w:rFonts w:ascii="Cambria Math" w:hAnsi="Cambria Math"/>
+                  <w:i/>
+                  <w:sz w:val="20"/>
+                </w:rPr>
+              </m:ctrlPr>
+            </m:fPr>
+            <m:num>
+              <m:r>
+                <w:rPr>
+                  <w:rFonts w:ascii="Cambria Math" w:hAnsi="Cambria Math"/>
+                  <w:sz w:val="20"/>
+                </w:rPr>
+                <m:t>∆S</m:t>
+              </m:r>
+            </m:num>
+            <m:den>
+              <m:r>
+                <w:rPr>
+                  <w:rFonts w:ascii="Cambria Math" w:hAnsi="Cambria Math"/>
+                  <w:sz w:val="20"/>
+                </w:rPr>
+                <m:t>∆t</m:t>
+              </m:r>
+            </m:den>
+          </m:f>
+        </m:oMath>
+      </m:oMathPara>
     </w:p>
     <w:p>
       <w:pPr>
         <w:pStyle w:val="Corpodetexto"/>
-        <w:rPr>
-          <w:sz w:val="20"/>
-        </w:rPr>
-      </w:pPr>
-    </w:p>
-    <w:p>
-      <w:pPr>
-        <w:pStyle w:val="Corpodetexto"/>
-        <w:spacing w:before="9"/>
-        <w:rPr>
-          <w:sz w:val="20"/>
-        </w:rPr>
-      </w:pPr>
-    </w:p>
-    <w:p>
-      <w:pPr>
-        <w:pStyle w:val="Corpodetexto"/>
-        <w:spacing w:before="59" w:line="232" w:lineRule="exact"/>
-        <w:ind w:left="4589" w:right="1654"/>
-        <w:jc w:val="center"/>
-        <w:rPr>
-          <w:rFonts w:ascii="Cambria Math" w:eastAsia="Cambria Math" w:hAnsi="Cambria Math"/>
-        </w:rPr>
-      </w:pPr>
-      <w:r>
-        <w:rPr>
-          <w:rFonts w:ascii="Cambria Math" w:eastAsia="Cambria Math" w:hAnsi="Cambria Math"/>
-        </w:rPr>
-        <w:t>∆𝑆</w:t>
-      </w:r>
-    </w:p>
-    <w:p>
-      <w:pPr>
-        <w:pStyle w:val="Corpodetexto"/>
-        <w:spacing w:line="187" w:lineRule="auto"/>
-        <w:ind w:left="3971" w:right="1654"/>
-        <w:jc w:val="center"/>
-        <w:rPr>
-          <w:rFonts w:ascii="Cambria Math" w:eastAsia="Cambria Math" w:hAnsi="Cambria Math"/>
-        </w:rPr>
-      </w:pPr>
-      <w:r>
-        <w:rPr>
-          <w:noProof/>
-        </w:rPr>
-        <mc:AlternateContent>
-          <mc:Choice Requires="wps">
-            <w:drawing>
-              <wp:anchor distT="0" distB="0" distL="114300" distR="114300" simplePos="0" relativeHeight="487049216" behindDoc="1" locked="0" layoutInCell="1" allowOverlap="1">
-                <wp:simplePos x="0" y="0"/>
-                <wp:positionH relativeFrom="page">
-                  <wp:posOffset>4244340</wp:posOffset>
-                </wp:positionH>
-                <wp:positionV relativeFrom="paragraph">
-                  <wp:posOffset>86360</wp:posOffset>
-                </wp:positionV>
-                <wp:extent cx="173990" cy="8890"/>
-                <wp:effectExtent l="0" t="0" r="0" b="0"/>
-                <wp:wrapNone/>
-                <wp:docPr id="14" name="Rectangle 84"/>
-                <wp:cNvGraphicFramePr>
-                  <a:graphicFrameLocks xmlns:a="http://schemas.openxmlformats.org/drawingml/2006/main"/>
-                </wp:cNvGraphicFramePr>
-                <a:graphic xmlns:a="http://schemas.openxmlformats.org/drawingml/2006/main">
-                  <a:graphicData uri="http://schemas.microsoft.com/office/word/2010/wordprocessingShape">
-                    <wps:wsp>
-                      <wps:cNvSpPr>
-                        <a:spLocks noChangeArrowheads="1"/>
-                      </wps:cNvSpPr>
-                      <wps:spPr bwMode="auto">
-                        <a:xfrm>
-                          <a:off x="0" y="0"/>
-                          <a:ext cx="173990" cy="8890"/>
-                        </a:xfrm>
-                        <a:prstGeom prst="rect">
-                          <a:avLst/>
-                        </a:prstGeom>
-                        <a:solidFill>
-                          <a:srgbClr val="000000"/>
-                        </a:solidFill>
-                        <a:ln>
-                          <a:noFill/>
-                        </a:ln>
-                        <a:extLst>
-                          <a:ext uri="{91240B29-F687-4F45-9708-019B960494DF}">
-                            <a14:hiddenLine xmlns:a14="http://schemas.microsoft.com/office/drawing/2010/main" w="9525">
-                              <a:solidFill>
-                                <a:srgbClr val="000000"/>
-                              </a:solidFill>
-                              <a:miter lim="800000"/>
-                              <a:headEnd/>
-                              <a:tailEnd/>
-                            </a14:hiddenLine>
-                          </a:ext>
-                        </a:extLst>
-                      </wps:spPr>
-                      <wps:bodyPr rot="0" vert="horz" wrap="square" lIns="91440" tIns="45720" rIns="91440" bIns="45720" anchor="t" anchorCtr="0" upright="1">
-                        <a:noAutofit/>
-                      </wps:bodyPr>
-                    </wps:wsp>
-                  </a:graphicData>
-                </a:graphic>
-                <wp14:sizeRelH relativeFrom="page">
-                  <wp14:pctWidth>0</wp14:pctWidth>
-                </wp14:sizeRelH>
-                <wp14:sizeRelV relativeFrom="page">
-                  <wp14:pctHeight>0</wp14:pctHeight>
-                </wp14:sizeRelV>
-              </wp:anchor>
-            </w:drawing>
-          </mc:Choice>
-          <mc:Fallback>
-            <w:pict>
-              <v:rect w14:anchorId="1579A6A7" id="Rectangle 84" o:spid="_x0000_s1026" style="position:absolute;margin-left:334.2pt;margin-top:6.8pt;width:13.7pt;height:.7pt;z-index:-16267264;visibility:visible;mso-wrap-style:square;mso-width-percent:0;mso-height-percent:0;mso-wrap-distance-left:9pt;mso-wrap-distance-top:0;mso-wrap-distance-right:9pt;mso-wrap-distance-bottom:0;mso-position-horizontal:absolute;mso-position-horizontal-relative:page;mso-position-vertical:absolute;mso-position-vertical-relative:text;mso-width-percent:0;mso-height-percent:0;mso-width-relative:page;mso-height-relative:page;v-text-anchor:top" o:gfxdata="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" fillcolor="black" stroked="f">
-                <w10:wrap anchorx="page"/>
-              </v:rect>
-            </w:pict>
-          </mc:Fallback>
-        </mc:AlternateContent>
-      </w:r>
-      <w:r>
-        <w:rPr>
-          <w:rFonts w:ascii="Cambria Math" w:eastAsia="Cambria Math" w:hAnsi="Cambria Math"/>
-        </w:rPr>
-        <w:t>𝑣</w:t>
-      </w:r>
-      <w:r>
-        <w:rPr>
-          <w:rFonts w:ascii="Cambria Math" w:eastAsia="Cambria Math" w:hAnsi="Cambria Math"/>
-          <w:vertAlign w:val="subscript"/>
-        </w:rPr>
-        <w:t>𝑚</w:t>
-      </w:r>
-      <w:r>
-        <w:rPr>
-          <w:rFonts w:ascii="Cambria Math" w:eastAsia="Cambria Math" w:hAnsi="Cambria Math"/>
-          <w:spacing w:val="32"/>
-        </w:rPr>
-        <w:t xml:space="preserve"> </w:t>
-      </w:r>
-      <w:r>
-        <w:rPr>
-          <w:rFonts w:ascii="Cambria Math" w:eastAsia="Cambria Math" w:hAnsi="Cambria Math"/>
-        </w:rPr>
-        <w:t>=</w:t>
-      </w:r>
-      <w:r>
-        <w:rPr>
-          <w:rFonts w:ascii="Cambria Math" w:eastAsia="Cambria Math" w:hAnsi="Cambria Math"/>
-          <w:spacing w:val="30"/>
-        </w:rPr>
-        <w:t xml:space="preserve"> </w:t>
-      </w:r>
-      <w:r>
-        <w:rPr>
-          <w:rFonts w:ascii="Cambria Math" w:eastAsia="Cambria Math" w:hAnsi="Cambria Math"/>
-          <w:position w:val="-15"/>
-        </w:rPr>
-        <w:t>∆𝑡</w:t>
-      </w:r>
-    </w:p>
-    <w:p>
-      <w:pPr>
-        <w:pStyle w:val="Corpodetexto"/>
-        <w:rPr>
-          <w:rFonts w:ascii="Cambria Math"/>
-          <w:sz w:val="18"/>
-        </w:rPr>
-      </w:pPr>
-    </w:p>
-    <w:p>
-      <w:pPr>
-        <w:pStyle w:val="Corpodetexto"/>
-        <w:spacing w:before="52"/>
+        <w:spacing w:line="360" w:lineRule="auto"/>
         <w:ind w:left="2405"/>
       </w:pPr>
       <w:r>
         <w:t>Onde:</w:t>
       </w:r>
-    </w:p>
-    <w:p>
-      <w:pPr>
-        <w:pStyle w:val="Corpodetexto"/>
-        <w:spacing w:before="10"/>
-      </w:pPr>
     </w:p>
     <w:p>
       <w:pPr>
@@ -1689,7 +1839,7 @@
           <w:tab w:val="left" w:pos="3126"/>
           <w:tab w:val="left" w:pos="3127"/>
         </w:tabs>
-        <w:spacing w:before="1"/>
+        <w:spacing w:line="360" w:lineRule="auto"/>
         <w:ind w:hanging="362"/>
         <w:rPr>
           <w:sz w:val="24"/>
@@ -1765,7 +1915,7 @@
           <w:tab w:val="left" w:pos="3126"/>
           <w:tab w:val="left" w:pos="3127"/>
         </w:tabs>
-        <w:spacing w:before="145"/>
+        <w:spacing w:line="360" w:lineRule="auto"/>
         <w:ind w:hanging="362"/>
         <w:rPr>
           <w:sz w:val="24"/>
@@ -1867,7 +2017,7 @@
           <w:tab w:val="left" w:pos="3126"/>
           <w:tab w:val="left" w:pos="3127"/>
         </w:tabs>
-        <w:spacing w:before="146"/>
+        <w:spacing w:line="360" w:lineRule="auto"/>
         <w:ind w:hanging="362"/>
         <w:rPr>
           <w:sz w:val="24"/>
@@ -1947,75 +2097,89 @@
     </w:p>
     <w:p>
       <w:pPr>
-        <w:pStyle w:val="Corpodetexto"/>
-        <w:rPr>
-          <w:sz w:val="30"/>
+        <w:pStyle w:val="PargrafodaLista"/>
+        <w:tabs>
+          <w:tab w:val="left" w:pos="3126"/>
+          <w:tab w:val="left" w:pos="3127"/>
+        </w:tabs>
+        <w:spacing w:line="360" w:lineRule="auto"/>
+        <w:ind w:left="3126" w:firstLine="0"/>
+        <w:rPr>
+          <w:sz w:val="24"/>
         </w:rPr>
       </w:pPr>
     </w:p>
     <w:p>
       <w:pPr>
-        <w:pStyle w:val="Corpodetexto"/>
-        <w:rPr>
-          <w:sz w:val="31"/>
-        </w:rPr>
-      </w:pPr>
+        <w:spacing w:line="360" w:lineRule="auto"/>
+        <w:jc w:val="center"/>
+        <w:rPr>
+          <w:rFonts w:ascii="Cambria Math" w:eastAsia="Cambria Math"/>
+          <w:sz w:val="28"/>
+        </w:rPr>
+      </w:pPr>
+      <w:r>
+        <w:rPr>
+          <w:sz w:val="28"/>
+        </w:rPr>
+        <w:t xml:space="preserve">Resposta: </w:t>
+      </w:r>
+      <m:oMath>
+        <m:r>
+          <w:rPr>
+            <w:rFonts w:ascii="Cambria Math" w:eastAsia="Cambria Math" w:hAnsi="Cambria Math"/>
+            <w:sz w:val="28"/>
+          </w:rPr>
+          <m:t>Vm=</m:t>
+        </m:r>
+        <m:f>
+          <m:fPr>
+            <m:ctrlPr>
+              <w:rPr>
+                <w:rFonts w:ascii="Cambria Math" w:eastAsia="Cambria Math" w:hAnsi="Cambria Math"/>
+                <w:i/>
+                <w:sz w:val="28"/>
+              </w:rPr>
+            </m:ctrlPr>
+          </m:fPr>
+          <m:num>
+            <m:r>
+              <w:rPr>
+                <w:rFonts w:ascii="Cambria Math" w:eastAsia="Cambria Math" w:hAnsi="Cambria Math"/>
+                <w:sz w:val="28"/>
+              </w:rPr>
+              <m:t>0,400</m:t>
+            </m:r>
+          </m:num>
+          <m:den>
+            <m:r>
+              <w:rPr>
+                <w:rFonts w:ascii="Cambria Math" w:eastAsia="Cambria Math" w:hAnsi="Cambria Math"/>
+                <w:sz w:val="28"/>
+              </w:rPr>
+              <m:t>4,34178</m:t>
+            </m:r>
+          </m:den>
+        </m:f>
+        <m:r>
+          <w:rPr>
+            <w:rFonts w:ascii="Cambria Math" w:eastAsia="Cambria Math" w:hAnsi="Cambria Math"/>
+            <w:sz w:val="28"/>
+          </w:rPr>
+          <m:t>=0,092128 m/s</m:t>
+        </m:r>
+      </m:oMath>
     </w:p>
     <w:p>
       <w:pPr>
-        <w:ind w:left="3388" w:right="1654"/>
-        <w:jc w:val="center"/>
+        <w:spacing w:line="360" w:lineRule="auto"/>
         <w:rPr>
           <w:rFonts w:ascii="Cambria Math" w:eastAsia="Cambria Math"/>
           <w:sz w:val="28"/>
         </w:rPr>
-      </w:pPr>
-      <w:r>
-        <w:rPr>
-          <w:rFonts w:ascii="Cambria Math" w:eastAsia="Cambria Math"/>
-          <w:w w:val="105"/>
-          <w:sz w:val="28"/>
-        </w:rPr>
-        <w:t>𝑣</w:t>
-      </w:r>
-      <w:r>
-        <w:rPr>
-          <w:rFonts w:ascii="Cambria Math" w:eastAsia="Cambria Math"/>
-          <w:w w:val="105"/>
-          <w:position w:val="-5"/>
-          <w:sz w:val="20"/>
-        </w:rPr>
-        <w:t>𝑚</w:t>
-      </w:r>
-      <w:r>
-        <w:rPr>
-          <w:rFonts w:ascii="Cambria Math" w:eastAsia="Cambria Math"/>
-          <w:spacing w:val="32"/>
-          <w:w w:val="105"/>
-          <w:position w:val="-5"/>
-          <w:sz w:val="20"/>
-        </w:rPr>
-        <w:t xml:space="preserve"> </w:t>
-      </w:r>
-      <w:r>
-        <w:rPr>
-          <w:rFonts w:ascii="Cambria Math" w:eastAsia="Cambria Math"/>
-          <w:w w:val="105"/>
-          <w:sz w:val="28"/>
-        </w:rPr>
-        <w:t>=</w:t>
-      </w:r>
-    </w:p>
-    <w:p>
-      <w:pPr>
-        <w:jc w:val="center"/>
-        <w:rPr>
-          <w:rFonts w:ascii="Cambria Math" w:eastAsia="Cambria Math"/>
-          <w:sz w:val="28"/>
-        </w:rPr>
         <w:sectPr>
-          <w:headerReference w:type="default" r:id="rId7"/>
-          <w:footerReference w:type="default" r:id="rId8"/>
+          <w:headerReference w:type="default" r:id="rId8"/>
+          <w:footerReference w:type="default" r:id="rId9"/>
           <w:pgSz w:w="11910" w:h="16840"/>
           <w:pgMar w:top="1280" w:right="1200" w:bottom="1380" w:left="0" w:header="450" w:footer="1183" w:gutter="0"/>
           <w:cols w:space="720"/>
@@ -2032,11 +2196,8 @@
         <w:tabs>
           <w:tab w:val="left" w:pos="2421"/>
         </w:tabs>
-        <w:spacing w:before="94" w:line="357" w:lineRule="auto"/>
+        <w:spacing w:line="360" w:lineRule="auto"/>
         <w:ind w:right="249"/>
-        <w:rPr>
-          <w:sz w:val="24"/>
-        </w:rPr>
       </w:pPr>
       <w:r>
         <w:rPr>
@@ -2244,114 +2405,93 @@
     <w:p>
       <w:pPr>
         <w:pStyle w:val="Corpodetexto"/>
-      </w:pPr>
+        <w:spacing w:line="360" w:lineRule="auto"/>
+        <w:ind w:left="3810" w:right="1654"/>
+        <w:jc w:val="center"/>
+        <w:rPr>
+          <w:rFonts w:ascii="Cambria Math"/>
+          <w:sz w:val="26"/>
+        </w:rPr>
+      </w:pPr>
+      <w:r>
+        <w:rPr>
+          <w:rFonts w:ascii="Cambria Math" w:eastAsia="Cambria Math"/>
+        </w:rPr>
+        <w:t>𝑆</w:t>
+      </w:r>
+      <w:r>
+        <w:rPr>
+          <w:rFonts w:ascii="Cambria Math" w:eastAsia="Cambria Math"/>
+          <w:spacing w:val="14"/>
+        </w:rPr>
+        <w:t xml:space="preserve"> </w:t>
+      </w:r>
+      <w:r>
+        <w:rPr>
+          <w:rFonts w:ascii="Cambria Math" w:eastAsia="Cambria Math"/>
+        </w:rPr>
+        <w:t>=</w:t>
+      </w:r>
+      <w:r>
+        <w:rPr>
+          <w:rFonts w:ascii="Cambria Math" w:eastAsia="Cambria Math"/>
+          <w:spacing w:val="16"/>
+        </w:rPr>
+        <w:t xml:space="preserve"> </w:t>
+      </w:r>
+      <w:r>
+        <w:rPr>
+          <w:rFonts w:ascii="Cambria Math" w:eastAsia="Cambria Math"/>
+        </w:rPr>
+        <w:t>𝑣𝑡</w:t>
+      </w:r>
+      <w:r>
+        <w:rPr>
+          <w:rFonts w:ascii="Cambria Math" w:eastAsia="Cambria Math"/>
+          <w:spacing w:val="5"/>
+        </w:rPr>
+        <w:t xml:space="preserve"> </w:t>
+      </w:r>
+      <w:r>
+        <w:rPr>
+          <w:rFonts w:ascii="Cambria Math" w:eastAsia="Cambria Math"/>
+        </w:rPr>
+        <w:t>+</w:t>
+      </w:r>
+      <w:r>
+        <w:rPr>
+          <w:rFonts w:ascii="Cambria Math" w:eastAsia="Cambria Math"/>
+          <w:spacing w:val="-3"/>
+        </w:rPr>
+        <w:t xml:space="preserve"> </w:t>
+      </w:r>
+      <w:r>
+        <w:rPr>
+          <w:rFonts w:ascii="Cambria Math" w:eastAsia="Cambria Math"/>
+        </w:rPr>
+        <w:t>𝑆</w:t>
+      </w:r>
+      <w:r>
+        <w:rPr>
+          <w:rFonts w:ascii="Cambria Math" w:eastAsia="Cambria Math"/>
+          <w:vertAlign w:val="subscript"/>
+        </w:rPr>
+        <w:t>0</w:t>
+      </w:r>
     </w:p>
     <w:p>
       <w:pPr>
         <w:pStyle w:val="Corpodetexto"/>
-        <w:spacing w:before="150"/>
-        <w:ind w:left="3810" w:right="1654"/>
-        <w:jc w:val="center"/>
-        <w:rPr>
-          <w:rFonts w:ascii="Cambria Math" w:eastAsia="Cambria Math"/>
-        </w:rPr>
-      </w:pPr>
-      <w:r>
-        <w:rPr>
-          <w:rFonts w:ascii="Cambria Math" w:eastAsia="Cambria Math"/>
-        </w:rPr>
-        <w:t>𝑆</w:t>
-      </w:r>
-      <w:r>
-        <w:rPr>
-          <w:rFonts w:ascii="Cambria Math" w:eastAsia="Cambria Math"/>
-          <w:spacing w:val="14"/>
-        </w:rPr>
-        <w:t xml:space="preserve"> </w:t>
-      </w:r>
-      <w:r>
-        <w:rPr>
-          <w:rFonts w:ascii="Cambria Math" w:eastAsia="Cambria Math"/>
-        </w:rPr>
-        <w:t>=</w:t>
-      </w:r>
-      <w:r>
-        <w:rPr>
-          <w:rFonts w:ascii="Cambria Math" w:eastAsia="Cambria Math"/>
-          <w:spacing w:val="16"/>
-        </w:rPr>
-        <w:t xml:space="preserve"> </w:t>
-      </w:r>
-      <w:r>
-        <w:rPr>
-          <w:rFonts w:ascii="Cambria Math" w:eastAsia="Cambria Math"/>
-        </w:rPr>
-        <w:t>𝑣𝑡</w:t>
-      </w:r>
-      <w:r>
-        <w:rPr>
-          <w:rFonts w:ascii="Cambria Math" w:eastAsia="Cambria Math"/>
-          <w:spacing w:val="5"/>
-        </w:rPr>
-        <w:t xml:space="preserve"> </w:t>
-      </w:r>
-      <w:r>
-        <w:rPr>
-          <w:rFonts w:ascii="Cambria Math" w:eastAsia="Cambria Math"/>
-        </w:rPr>
-        <w:t>+</w:t>
-      </w:r>
-      <w:r>
-        <w:rPr>
-          <w:rFonts w:ascii="Cambria Math" w:eastAsia="Cambria Math"/>
-          <w:spacing w:val="-3"/>
-        </w:rPr>
-        <w:t xml:space="preserve"> </w:t>
-      </w:r>
-      <w:r>
-        <w:rPr>
-          <w:rFonts w:ascii="Cambria Math" w:eastAsia="Cambria Math"/>
-        </w:rPr>
-        <w:t>𝑆</w:t>
-      </w:r>
-      <w:r>
-        <w:rPr>
-          <w:rFonts w:ascii="Cambria Math" w:eastAsia="Cambria Math"/>
-          <w:vertAlign w:val="subscript"/>
-        </w:rPr>
-        <w:t>0</w:t>
-      </w:r>
+        <w:spacing w:line="360" w:lineRule="auto"/>
+        <w:rPr>
+          <w:rFonts w:ascii="Cambria Math"/>
+        </w:rPr>
+      </w:pPr>
     </w:p>
     <w:p>
       <w:pPr>
         <w:pStyle w:val="Corpodetexto"/>
-        <w:rPr>
-          <w:rFonts w:ascii="Cambria Math"/>
-          <w:sz w:val="26"/>
-        </w:rPr>
-      </w:pPr>
-    </w:p>
-    <w:p>
-      <w:pPr>
-        <w:pStyle w:val="Corpodetexto"/>
-        <w:rPr>
-          <w:rFonts w:ascii="Cambria Math"/>
-          <w:sz w:val="26"/>
-        </w:rPr>
-      </w:pPr>
-    </w:p>
-    <w:p>
-      <w:pPr>
-        <w:pStyle w:val="Corpodetexto"/>
-        <w:spacing w:before="8"/>
-        <w:rPr>
-          <w:rFonts w:ascii="Cambria Math"/>
-        </w:rPr>
-      </w:pPr>
-    </w:p>
-    <w:p>
-      <w:pPr>
-        <w:pStyle w:val="Corpodetexto"/>
+        <w:spacing w:line="360" w:lineRule="auto"/>
         <w:ind w:left="2405"/>
       </w:pPr>
       <w:r>
@@ -2369,7 +2509,7 @@
           <w:tab w:val="left" w:pos="3126"/>
           <w:tab w:val="left" w:pos="3127"/>
         </w:tabs>
-        <w:spacing w:before="165" w:line="304" w:lineRule="exact"/>
+        <w:spacing w:line="360" w:lineRule="auto"/>
         <w:ind w:hanging="362"/>
         <w:rPr>
           <w:sz w:val="24"/>
@@ -2471,7 +2611,7 @@
           <w:tab w:val="left" w:pos="3126"/>
           <w:tab w:val="left" w:pos="3127"/>
         </w:tabs>
-        <w:spacing w:line="304" w:lineRule="exact"/>
+        <w:spacing w:line="360" w:lineRule="auto"/>
         <w:ind w:hanging="362"/>
         <w:rPr>
           <w:sz w:val="24"/>
@@ -2560,10 +2700,10 @@
           <w:tab w:val="left" w:pos="3126"/>
           <w:tab w:val="left" w:pos="3127"/>
         </w:tabs>
-        <w:spacing w:before="1"/>
+        <w:spacing w:line="360" w:lineRule="auto"/>
         <w:ind w:hanging="362"/>
         <w:rPr>
-          <w:sz w:val="24"/>
+          <w:sz w:val="32"/>
         </w:rPr>
       </w:pPr>
       <w:r>
@@ -2601,26 +2741,27 @@
     </w:p>
     <w:p>
       <w:pPr>
-        <w:pStyle w:val="Corpodetexto"/>
-        <w:rPr>
-          <w:sz w:val="30"/>
+        <w:pStyle w:val="PargrafodaLista"/>
+        <w:tabs>
+          <w:tab w:val="left" w:pos="3126"/>
+          <w:tab w:val="left" w:pos="3127"/>
+        </w:tabs>
+        <w:spacing w:line="360" w:lineRule="auto"/>
+        <w:ind w:left="3126" w:firstLine="0"/>
+        <w:rPr>
+          <w:sz w:val="24"/>
+          <w:szCs w:val="18"/>
         </w:rPr>
       </w:pPr>
     </w:p>
     <w:p>
       <w:pPr>
         <w:pStyle w:val="Corpodetexto"/>
-        <w:spacing w:before="2"/>
-        <w:rPr>
-          <w:sz w:val="32"/>
-        </w:rPr>
-      </w:pPr>
-    </w:p>
-    <w:p>
-      <w:pPr>
-        <w:pStyle w:val="Corpodetexto"/>
-        <w:spacing w:line="362" w:lineRule="auto"/>
+        <w:spacing w:line="360" w:lineRule="auto"/>
         <w:ind w:left="2405"/>
+        <w:rPr>
+          <w:sz w:val="20"/>
+        </w:rPr>
       </w:pPr>
       <w:r>
         <w:t>Utilizando</w:t>
@@ -2733,22 +2874,6 @@
       <w:r>
         <w:t>esfera.</w:t>
       </w:r>
-    </w:p>
-    <w:p>
-      <w:pPr>
-        <w:pStyle w:val="Corpodetexto"/>
-        <w:rPr>
-          <w:sz w:val="20"/>
-        </w:rPr>
-      </w:pPr>
-    </w:p>
-    <w:p>
-      <w:pPr>
-        <w:pStyle w:val="Corpodetexto"/>
-        <w:rPr>
-          <w:sz w:val="20"/>
-        </w:rPr>
-      </w:pPr>
     </w:p>
     <w:p>
       <w:pPr>
@@ -3129,10 +3254,17 @@
           <w:p>
             <w:pPr>
               <w:pStyle w:val="TableParagraph"/>
+              <w:jc w:val="center"/>
               <w:rPr>
-                <w:rFonts w:ascii="Times New Roman"/>
+                <w:rFonts w:ascii="Arial" w:hAnsi="Arial" w:cs="Arial"/>
               </w:rPr>
             </w:pPr>
+            <w:r>
+              <w:rPr>
+                <w:rFonts w:ascii="Arial" w:hAnsi="Arial" w:cs="Arial"/>
+              </w:rPr>
+              <w:t>1,07146</w:t>
+            </w:r>
           </w:p>
         </w:tc>
         <w:tc>
@@ -3142,10 +3274,17 @@
           <w:p>
             <w:pPr>
               <w:pStyle w:val="TableParagraph"/>
+              <w:jc w:val="center"/>
               <w:rPr>
-                <w:rFonts w:ascii="Times New Roman"/>
+                <w:rFonts w:ascii="Arial" w:hAnsi="Arial" w:cs="Arial"/>
               </w:rPr>
             </w:pPr>
+            <w:r>
+              <w:rPr>
+                <w:rFonts w:ascii="Arial" w:hAnsi="Arial" w:cs="Arial"/>
+              </w:rPr>
+              <w:t>0,09333</w:t>
+            </w:r>
           </w:p>
         </w:tc>
       </w:tr>
@@ -3216,10 +3355,17 @@
           <w:p>
             <w:pPr>
               <w:pStyle w:val="TableParagraph"/>
+              <w:jc w:val="center"/>
               <w:rPr>
-                <w:rFonts w:ascii="Times New Roman"/>
+                <w:rFonts w:ascii="Arial" w:hAnsi="Arial" w:cs="Arial"/>
               </w:rPr>
             </w:pPr>
+            <w:r>
+              <w:rPr>
+                <w:rFonts w:ascii="Arial" w:hAnsi="Arial" w:cs="Arial"/>
+              </w:rPr>
+              <w:t>1,04262</w:t>
+            </w:r>
           </w:p>
         </w:tc>
         <w:tc>
@@ -3230,10 +3376,23 @@
           <w:p>
             <w:pPr>
               <w:pStyle w:val="TableParagraph"/>
+              <w:jc w:val="center"/>
               <w:rPr>
-                <w:rFonts w:ascii="Times New Roman"/>
+                <w:rFonts w:ascii="Arial" w:hAnsi="Arial" w:cs="Arial"/>
               </w:rPr>
             </w:pPr>
+            <w:r>
+              <w:rPr>
+                <w:rFonts w:ascii="Arial" w:hAnsi="Arial" w:cs="Arial"/>
+              </w:rPr>
+              <w:t>0,09</w:t>
+            </w:r>
+            <w:r>
+              <w:rPr>
+                <w:rFonts w:ascii="Arial" w:hAnsi="Arial" w:cs="Arial"/>
+              </w:rPr>
+              <w:t>591</w:t>
+            </w:r>
           </w:p>
         </w:tc>
       </w:tr>
@@ -3302,10 +3461,17 @@
           <w:p>
             <w:pPr>
               <w:pStyle w:val="TableParagraph"/>
+              <w:jc w:val="center"/>
               <w:rPr>
-                <w:rFonts w:ascii="Times New Roman"/>
+                <w:rFonts w:ascii="Arial" w:hAnsi="Arial" w:cs="Arial"/>
               </w:rPr>
             </w:pPr>
+            <w:r>
+              <w:rPr>
+                <w:rFonts w:ascii="Arial" w:hAnsi="Arial" w:cs="Arial"/>
+              </w:rPr>
+              <w:t>1,10026</w:t>
+            </w:r>
           </w:p>
         </w:tc>
         <w:tc>
@@ -3315,30 +3481,21 @@
           <w:p>
             <w:pPr>
               <w:pStyle w:val="TableParagraph"/>
+              <w:jc w:val="center"/>
               <w:rPr>
-                <w:rFonts w:ascii="Times New Roman"/>
+                <w:rFonts w:ascii="Arial" w:hAnsi="Arial" w:cs="Arial"/>
               </w:rPr>
             </w:pPr>
+            <w:r>
+              <w:rPr>
+                <w:rFonts w:ascii="Arial" w:hAnsi="Arial" w:cs="Arial"/>
+              </w:rPr>
+              <w:t>0,09088</w:t>
+            </w:r>
           </w:p>
         </w:tc>
       </w:tr>
     </w:tbl>
-    <w:p>
-      <w:pPr>
-        <w:pStyle w:val="Corpodetexto"/>
-        <w:rPr>
-          <w:sz w:val="20"/>
-        </w:rPr>
-      </w:pPr>
-    </w:p>
-    <w:p>
-      <w:pPr>
-        <w:pStyle w:val="Corpodetexto"/>
-        <w:rPr>
-          <w:sz w:val="20"/>
-        </w:rPr>
-      </w:pPr>
-    </w:p>
     <w:p>
       <w:pPr>
         <w:pStyle w:val="Corpodetexto"/>
@@ -3572,13 +3729,85 @@
     </w:p>
     <w:p>
       <w:pPr>
-        <w:pStyle w:val="Corpodetexto"/>
-      </w:pPr>
+        <w:pStyle w:val="PargrafodaLista"/>
+        <w:tabs>
+          <w:tab w:val="left" w:pos="2421"/>
+        </w:tabs>
+        <w:spacing w:before="51" w:line="362" w:lineRule="auto"/>
+        <w:ind w:right="258" w:firstLine="0"/>
+        <w:rPr>
+          <w:sz w:val="24"/>
+        </w:rPr>
+      </w:pPr>
+      <w:r>
+        <w:rPr>
+          <w:sz w:val="24"/>
+        </w:rPr>
+        <w:t>Resposta: Sim, as velocidades encontradas são aproximadamente as mesmas e se aproximam da velocidade média calculada no exercício anterior.</w:t>
+      </w:r>
     </w:p>
     <w:p>
       <w:pPr>
-        <w:pStyle w:val="Corpodetexto"/>
-      </w:pPr>
+        <w:pStyle w:val="PargrafodaLista"/>
+        <w:tabs>
+          <w:tab w:val="left" w:pos="2421"/>
+        </w:tabs>
+        <w:spacing w:before="51" w:line="362" w:lineRule="auto"/>
+        <w:ind w:right="258" w:firstLine="0"/>
+        <w:rPr>
+          <w:sz w:val="24"/>
+        </w:rPr>
+      </w:pPr>
+    </w:p>
+    <w:p>
+      <w:pPr>
+        <w:pStyle w:val="PargrafodaLista"/>
+        <w:numPr>
+          <w:ilvl w:val="0"/>
+          <w:numId w:val="1"/>
+        </w:numPr>
+        <w:tabs>
+          <w:tab w:val="left" w:pos="2421"/>
+        </w:tabs>
+        <w:spacing w:before="51" w:line="362" w:lineRule="auto"/>
+        <w:ind w:right="258"/>
+        <w:jc w:val="both"/>
+      </w:pPr>
+      <w:r>
+        <w:rPr>
+          <w:sz w:val="24"/>
+        </w:rPr>
+        <w:t>Você acredita que ao realizar o experimento com 10°, o comportamento da esfera será igual ou diferente em comp</w:t>
+      </w:r>
+      <w:r>
+        <w:rPr>
+          <w:sz w:val="24"/>
+        </w:rPr>
+        <w:t>a</w:t>
+      </w:r>
+      <w:r>
+        <w:rPr>
+          <w:sz w:val="24"/>
+        </w:rPr>
+        <w:t>ração com o experimento realizado com o ângulo de 20°? Justifique sua resposta.</w:t>
+      </w:r>
+    </w:p>
+    <w:p>
+      <w:pPr>
+        <w:pStyle w:val="PargrafodaLista"/>
+        <w:tabs>
+          <w:tab w:val="left" w:pos="2421"/>
+        </w:tabs>
+        <w:spacing w:before="51" w:line="362" w:lineRule="auto"/>
+        <w:ind w:right="258" w:firstLine="0"/>
+        <w:jc w:val="both"/>
+      </w:pPr>
+      <w:r>
+        <w:rPr>
+          <w:sz w:val="24"/>
+        </w:rPr>
+        <w:t>Resposta: O comportamento da esfera será diferente, com a diminuição do ângulo de inclinação acontecerá a diminuição da velocidade média, pois o atrito do plano será maior, fazendo com que a esfera fique mais “lenta”.</w:t>
+      </w:r>
     </w:p>
     <w:p>
       <w:pPr>
@@ -3594,90 +3823,6 @@
         <w:ind w:left="0" w:right="254"/>
         <w:jc w:val="both"/>
       </w:pPr>
-      <w:r>
-        <w:rPr>
-          <w:sz w:val="24"/>
-        </w:rPr>
-        <w:t>Você acredita que ao realizar o experimento com 10°, o comportamento da esfera</w:t>
-      </w:r>
-      <w:r>
-        <w:rPr>
-          <w:spacing w:val="-52"/>
-          <w:sz w:val="24"/>
-        </w:rPr>
-        <w:t xml:space="preserve"> </w:t>
-      </w:r>
-      <w:r>
-        <w:rPr>
-          <w:sz w:val="24"/>
-        </w:rPr>
-        <w:t>será igual ou diferente em comparação com experimento realizado com o ângulo</w:t>
-      </w:r>
-      <w:r>
-        <w:rPr>
-          <w:spacing w:val="1"/>
-          <w:sz w:val="24"/>
-        </w:rPr>
-        <w:t xml:space="preserve"> </w:t>
-      </w:r>
-      <w:r>
-        <w:rPr>
-          <w:sz w:val="24"/>
-        </w:rPr>
-        <w:t>de</w:t>
-      </w:r>
-      <w:r>
-        <w:rPr>
-          <w:spacing w:val="-2"/>
-          <w:sz w:val="24"/>
-        </w:rPr>
-        <w:t xml:space="preserve"> </w:t>
-      </w:r>
-      <w:r>
-        <w:rPr>
-          <w:sz w:val="24"/>
-        </w:rPr>
-        <w:t>20°?</w:t>
-      </w:r>
-      <w:r>
-        <w:rPr>
-          <w:spacing w:val="2"/>
-          <w:sz w:val="24"/>
-        </w:rPr>
-        <w:t xml:space="preserve"> </w:t>
-      </w:r>
-      <w:r>
-        <w:rPr>
-          <w:sz w:val="24"/>
-        </w:rPr>
-        <w:t>Justifique</w:t>
-      </w:r>
-      <w:r>
-        <w:rPr>
-          <w:spacing w:val="-1"/>
-          <w:sz w:val="24"/>
-        </w:rPr>
-        <w:t xml:space="preserve"> </w:t>
-      </w:r>
-      <w:r>
-        <w:rPr>
-          <w:sz w:val="24"/>
-        </w:rPr>
-        <w:t>sua</w:t>
-      </w:r>
-      <w:r>
-        <w:rPr>
-          <w:spacing w:val="-2"/>
-          <w:sz w:val="24"/>
-        </w:rPr>
-        <w:t xml:space="preserve"> </w:t>
-      </w:r>
-      <w:r>
-        <w:rPr>
-          <w:sz w:val="24"/>
-        </w:rPr>
-        <w:t>resposta.</w:t>
-      </w:r>
     </w:p>
     <w:sectPr>
       <w:pgSz w:w="11910" w:h="16840"/>
@@ -3689,7 +3834,7 @@
 </file>
 
 <file path=word/endnotes.xml><?xml version="1.0" encoding="utf-8"?>
-<w:endnotes xmlns:wpc="http://schemas.microsoft.com/office/word/2010/wordprocessingCanvas" xmlns:cx="http://schemas.microsoft.com/office/drawing/2014/chartex" xmlns:cx1="http://schemas.microsoft.com/office/drawing/2015/9/8/chartex" xmlns:cx2="http://schemas.microsoft.com/office/drawing/2015/10/21/chartex" xmlns:cx3="http://schemas.microsoft.com/office/drawing/2016/5/9/chartex" xmlns:cx4="http://schemas.microsoft.com/office/drawing/2016/5/10/chartex" xmlns:cx5="http://schemas.microsoft.com/office/drawing/2016/5/11/chartex" xmlns:cx6="http://schemas.microsoft.com/office/drawing/2016/5/12/chartex" xmlns:cx7="http://schemas.microsoft.com/office/drawing/2016/5/13/chartex" xmlns:cx8="http://schemas.microsoft.com/office/drawing/2016/5/14/chartex" xmlns:mc="http://schemas.openxmlformats.org/markup-compatibility/2006" xmlns:aink="http://schemas.microsoft.com/office/drawing/2016/ink" xmlns:am3d="http://schemas.microsoft.com/office/drawing/2017/model3d" xmlns:o="urn:schemas-microsoft-com:office:office" xmlns:r="http://schemas.openxmlformats.org/officeDocument/2006/relationships" xmlns:m="http://schemas.openxmlformats.org/officeDocument/2006/math" xmlns:v="urn:schemas-microsoft-com:vml" xmlns:wp14="http://schemas.microsoft.com/office/word/2010/wordprocessingDrawing" xmlns:wp="http://schemas.openxmlformats.org/drawingml/2006/wordprocessingDrawing" xmlns:w10="urn:schemas-microsoft-com:office:word" xmlns:w="http://schemas.openxmlformats.org/wordprocessingml/2006/main" xmlns:w14="http://schemas.microsoft.com/office/word/2010/wordml" xmlns:w15="http://schemas.microsoft.com/office/word/2012/wordml" xmlns:w16cid="http://schemas.microsoft.com/office/word/2016/wordml/cid" xmlns:w16se="http://schemas.microsoft.com/office/word/2015/wordml/symex" xmlns:wpg="http://schemas.microsoft.com/office/word/2010/wordprocessingGroup" xmlns:wpi="http://schemas.microsoft.com/office/word/2010/wordprocessingInk" xmlns:wne="http://schemas.microsoft.com/office/word/2006/wordml" xmlns:wps="http://schemas.microsoft.com/office/word/2010/wordprocessingShape" mc:Ignorable="w14 w15 w16se w16cid wp14">
+<w:endnotes xmlns:wpc="http://schemas.microsoft.com/office/word/2010/wordprocessingCanvas" xmlns:cx="http://schemas.microsoft.com/office/drawing/2014/chartex" xmlns:cx1="http://schemas.microsoft.com/office/drawing/2015/9/8/chartex" xmlns:cx2="http://schemas.microsoft.com/office/drawing/2015/10/21/chartex" xmlns:cx3="http://schemas.microsoft.com/office/drawing/2016/5/9/chartex" xmlns:cx4="http://schemas.microsoft.com/office/drawing/2016/5/10/chartex" xmlns:cx5="http://schemas.microsoft.com/office/drawing/2016/5/11/chartex" xmlns:cx6="http://schemas.microsoft.com/office/drawing/2016/5/12/chartex" xmlns:cx7="http://schemas.microsoft.com/office/drawing/2016/5/13/chartex" xmlns:cx8="http://schemas.microsoft.com/office/drawing/2016/5/14/chartex" xmlns:mc="http://schemas.openxmlformats.org/markup-compatibility/2006" xmlns:aink="http://schemas.microsoft.com/office/drawing/2016/ink" xmlns:am3d="http://schemas.microsoft.com/office/drawing/2017/model3d" xmlns:o="urn:schemas-microsoft-com:office:office" xmlns:r="http://schemas.openxmlformats.org/officeDocument/2006/relationships" xmlns:m="http://schemas.openxmlformats.org/officeDocument/2006/math" xmlns:v="urn:schemas-microsoft-com:vml" xmlns:wp14="http://schemas.microsoft.com/office/word/2010/wordprocessingDrawing" xmlns:wp="http://schemas.openxmlformats.org/drawingml/2006/wordprocessingDrawing" xmlns:w10="urn:schemas-microsoft-com:office:word" xmlns:w="http://schemas.openxmlformats.org/wordprocessingml/2006/main" xmlns:w14="http://schemas.microsoft.com/office/word/2010/wordml" xmlns:w15="http://schemas.microsoft.com/office/word/2012/wordml" xmlns:w16cex="http://schemas.microsoft.com/office/word/2018/wordml/cex" xmlns:w16cid="http://schemas.microsoft.com/office/word/2016/wordml/cid" xmlns:w16="http://schemas.microsoft.com/office/word/2018/wordml" xmlns:w16se="http://schemas.microsoft.com/office/word/2015/wordml/symex" xmlns:wpg="http://schemas.microsoft.com/office/word/2010/wordprocessingGroup" xmlns:wpi="http://schemas.microsoft.com/office/word/2010/wordprocessingInk" xmlns:wne="http://schemas.microsoft.com/office/word/2006/wordml" xmlns:wps="http://schemas.microsoft.com/office/word/2010/wordprocessingShape" mc:Ignorable="w14 w15 w16se w16cid w16 w16cex wp14">
   <w:endnote w:type="separator" w:id="-1">
     <w:p>
       <w:r>
@@ -3708,7 +3853,7 @@
 </file>
 
 <file path=word/footer1.xml><?xml version="1.0" encoding="utf-8"?>
-<w:ftr xmlns:wpc="http://schemas.microsoft.com/office/word/2010/wordprocessingCanvas" xmlns:cx="http://schemas.microsoft.com/office/drawing/2014/chartex" xmlns:cx1="http://schemas.microsoft.com/office/drawing/2015/9/8/chartex" xmlns:cx2="http://schemas.microsoft.com/office/drawing/2015/10/21/chartex" xmlns:cx3="http://schemas.microsoft.com/office/drawing/2016/5/9/chartex" xmlns:cx4="http://schemas.microsoft.com/office/drawing/2016/5/10/chartex" xmlns:cx5="http://schemas.microsoft.com/office/drawing/2016/5/11/chartex" xmlns:cx6="http://schemas.microsoft.com/office/drawing/2016/5/12/chartex" xmlns:cx7="http://schemas.microsoft.com/office/drawing/2016/5/13/chartex" xmlns:cx8="http://schemas.microsoft.com/office/drawing/2016/5/14/chartex" xmlns:mc="http://schemas.openxmlformats.org/markup-compatibility/2006" xmlns:aink="http://schemas.microsoft.com/office/drawing/2016/ink" xmlns:am3d="http://schemas.microsoft.com/office/drawing/2017/model3d" xmlns:o="urn:schemas-microsoft-com:office:office" xmlns:r="http://schemas.openxmlformats.org/officeDocument/2006/relationships" xmlns:m="http://schemas.openxmlformats.org/officeDocument/2006/math" xmlns:v="urn:schemas-microsoft-com:vml" xmlns:wp14="http://schemas.microsoft.com/office/word/2010/wordprocessingDrawing" xmlns:wp="http://schemas.openxmlformats.org/drawingml/2006/wordprocessingDrawing" xmlns:w10="urn:schemas-microsoft-com:office:word" xmlns:w="http://schemas.openxmlformats.org/wordprocessingml/2006/main" xmlns:w14="http://schemas.microsoft.com/office/word/2010/wordml" xmlns:w15="http://schemas.microsoft.com/office/word/2012/wordml" xmlns:w16cid="http://schemas.microsoft.com/office/word/2016/wordml/cid" xmlns:w16se="http://schemas.microsoft.com/office/word/2015/wordml/symex" xmlns:wpg="http://schemas.microsoft.com/office/word/2010/wordprocessingGroup" xmlns:wpi="http://schemas.microsoft.com/office/word/2010/wordprocessingInk" xmlns:wne="http://schemas.microsoft.com/office/word/2006/wordml" xmlns:wps="http://schemas.microsoft.com/office/word/2010/wordprocessingShape" mc:Ignorable="w14 w15 w16se w16cid wp14">
+<w:ftr xmlns:wpc="http://schemas.microsoft.com/office/word/2010/wordprocessingCanvas" xmlns:cx="http://schemas.microsoft.com/office/drawing/2014/chartex" xmlns:cx1="http://schemas.microsoft.com/office/drawing/2015/9/8/chartex" xmlns:cx2="http://schemas.microsoft.com/office/drawing/2015/10/21/chartex" xmlns:cx3="http://schemas.microsoft.com/office/drawing/2016/5/9/chartex" xmlns:cx4="http://schemas.microsoft.com/office/drawing/2016/5/10/chartex" xmlns:cx5="http://schemas.microsoft.com/office/drawing/2016/5/11/chartex" xmlns:cx6="http://schemas.microsoft.com/office/drawing/2016/5/12/chartex" xmlns:cx7="http://schemas.microsoft.com/office/drawing/2016/5/13/chartex" xmlns:cx8="http://schemas.microsoft.com/office/drawing/2016/5/14/chartex" xmlns:mc="http://schemas.openxmlformats.org/markup-compatibility/2006" xmlns:aink="http://schemas.microsoft.com/office/drawing/2016/ink" xmlns:am3d="http://schemas.microsoft.com/office/drawing/2017/model3d" xmlns:o="urn:schemas-microsoft-com:office:office" xmlns:r="http://schemas.openxmlformats.org/officeDocument/2006/relationships" xmlns:m="http://schemas.openxmlformats.org/officeDocument/2006/math" xmlns:v="urn:schemas-microsoft-com:vml" xmlns:wp14="http://schemas.microsoft.com/office/word/2010/wordprocessingDrawing" xmlns:wp="http://schemas.openxmlformats.org/drawingml/2006/wordprocessingDrawing" xmlns:w10="urn:schemas-microsoft-com:office:word" xmlns:w="http://schemas.openxmlformats.org/wordprocessingml/2006/main" xmlns:w14="http://schemas.microsoft.com/office/word/2010/wordml" xmlns:w15="http://schemas.microsoft.com/office/word/2012/wordml" xmlns:w16cex="http://schemas.microsoft.com/office/word/2018/wordml/cex" xmlns:w16cid="http://schemas.microsoft.com/office/word/2016/wordml/cid" xmlns:w16="http://schemas.microsoft.com/office/word/2018/wordml" xmlns:w16se="http://schemas.microsoft.com/office/word/2015/wordml/symex" xmlns:wpg="http://schemas.microsoft.com/office/word/2010/wordprocessingGroup" xmlns:wpi="http://schemas.microsoft.com/office/word/2010/wordprocessingInk" xmlns:wne="http://schemas.microsoft.com/office/word/2006/wordml" xmlns:wps="http://schemas.microsoft.com/office/word/2010/wordprocessingShape" mc:Ignorable="w14 w15 w16se w16cid w16 w16cex wp14">
   <w:p>
     <w:pPr>
       <w:pStyle w:val="Corpodetexto"/>
@@ -3724,7 +3869,7 @@
       <mc:AlternateContent>
         <mc:Choice Requires="wpg">
           <w:drawing>
-            <wp:anchor distT="0" distB="0" distL="114300" distR="114300" simplePos="0" relativeHeight="487048192" behindDoc="1" locked="0" layoutInCell="1" allowOverlap="1">
+            <wp:anchor distT="0" distB="0" distL="114300" distR="114300" simplePos="0" relativeHeight="487048192" behindDoc="1" locked="0" layoutInCell="1" allowOverlap="1" wp14:anchorId="64A6ECD1" wp14:editId="72D7FC71">
               <wp:simplePos x="0" y="0"/>
               <wp:positionH relativeFrom="page">
                 <wp:posOffset>0</wp:posOffset>
@@ -3890,7 +4035,7 @@
       <mc:AlternateContent>
         <mc:Choice Requires="wps">
           <w:drawing>
-            <wp:anchor distT="0" distB="0" distL="114300" distR="114300" simplePos="0" relativeHeight="487048704" behindDoc="1" locked="0" layoutInCell="1" allowOverlap="1">
+            <wp:anchor distT="0" distB="0" distL="114300" distR="114300" simplePos="0" relativeHeight="487048704" behindDoc="1" locked="0" layoutInCell="1" allowOverlap="1" wp14:anchorId="62FC782E" wp14:editId="0A9B63BE">
               <wp:simplePos x="0" y="0"/>
               <wp:positionH relativeFrom="page">
                 <wp:posOffset>6737350</wp:posOffset>
@@ -3968,10 +4113,7 @@
                             <w:fldChar w:fldCharType="separate"/>
                           </w:r>
                           <w:r>
-                            <w:t>1</w:t>
-                          </w:r>
-                          <w:r>
-                            <w:t>0</w:t>
+                            <w:t>10</w:t>
                           </w:r>
                           <w:r>
                             <w:fldChar w:fldCharType="end"/>
@@ -3996,11 +4138,11 @@
         </mc:Choice>
         <mc:Fallback>
           <w:pict>
-            <v:shapetype id="_x0000_t202" coordsize="21600,21600" o:spt="202" path="m,l,21600r21600,l21600,xe">
+            <v:shapetype w14:anchorId="62FC782E" id="_x0000_t202" coordsize="21600,21600" o:spt="202" path="m,l,21600r21600,l21600,xe">
               <v:stroke joinstyle="miter"/>
               <v:path gradientshapeok="t" o:connecttype="rect"/>
             </v:shapetype>
-            <v:shape id="Text Box 2" o:spid="_x0000_s1027" type="#_x0000_t202" style="position:absolute;margin-left:530.5pt;margin-top:779.8pt;width:18pt;height:14pt;z-index:-16267776;visibility:visible;mso-wrap-style:square;mso-width-percent:0;mso-height-percent:0;mso-wrap-distance-left:9pt;mso-wrap-distance-top:0;mso-wrap-distance-right:9pt;mso-wrap-distance-bottom:0;mso-position-horizontal:absolute;mso-position-horizontal-relative:page;mso-position-vertical:absolute;mso-position-vertical-relative:page;mso-width-percent:0;mso-height-percent:0;mso-width-relative:page;mso-height-relative:page;v-text-anchor:top" o:gfxdata="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" filled="f" stroked="f">
+            <v:shape id="Text Box 2" o:spid="_x0000_s1027" type="#_x0000_t202" style="position:absolute;margin-left:530.5pt;margin-top:779.8pt;width:18pt;height:14pt;z-index:-16267776;visibility:visible;mso-wrap-style:square;mso-width-percent:0;mso-height-percent:0;mso-wrap-distance-left:9pt;mso-wrap-distance-top:0;mso-wrap-distance-right:9pt;mso-wrap-distance-bottom:0;mso-position-horizontal:absolute;mso-position-horizontal-relative:page;mso-position-vertical:absolute;mso-position-vertical-relative:page;mso-width-percent:0;mso-height-percent:0;mso-width-relative:page;mso-height-relative:page;v-text-anchor:top" o:gfxdata="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" filled="f" stroked="f">
               <v:textbox inset="0,0,0,0">
                 <w:txbxContent>
                   <w:p>
@@ -4047,7 +4189,7 @@
       <mc:AlternateContent>
         <mc:Choice Requires="wps">
           <w:drawing>
-            <wp:anchor distT="0" distB="0" distL="114300" distR="114300" simplePos="0" relativeHeight="487049216" behindDoc="1" locked="0" layoutInCell="1" allowOverlap="1">
+            <wp:anchor distT="0" distB="0" distL="114300" distR="114300" simplePos="0" relativeHeight="487049216" behindDoc="1" locked="0" layoutInCell="1" allowOverlap="1" wp14:anchorId="064E1A23" wp14:editId="7D4D6756">
               <wp:simplePos x="0" y="0"/>
               <wp:positionH relativeFrom="page">
                 <wp:posOffset>215900</wp:posOffset>
@@ -4339,7 +4481,7 @@
         </mc:Choice>
         <mc:Fallback>
           <w:pict>
-            <v:shape id="Text Box 1" o:spid="_x0000_s1028" type="#_x0000_t202" style="position:absolute;margin-left:17pt;margin-top:785.3pt;width:201.55pt;height:29.4pt;z-index:-16267264;visibility:visible;mso-wrap-style:square;mso-width-percent:0;mso-height-percent:0;mso-wrap-distance-left:9pt;mso-wrap-distance-top:0;mso-wrap-distance-right:9pt;mso-wrap-distance-bottom:0;mso-position-horizontal:absolute;mso-position-horizontal-relative:page;mso-position-vertical:absolute;mso-position-vertical-relative:page;mso-width-percent:0;mso-height-percent:0;mso-width-relative:page;mso-height-relative:page;v-text-anchor:top" o:gfxdata="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" filled="f" stroked="f">
+            <v:shape w14:anchorId="064E1A23" id="Text Box 1" o:spid="_x0000_s1028" type="#_x0000_t202" style="position:absolute;margin-left:17pt;margin-top:785.3pt;width:201.55pt;height:29.4pt;z-index:-16267264;visibility:visible;mso-wrap-style:square;mso-width-percent:0;mso-height-percent:0;mso-wrap-distance-left:9pt;mso-wrap-distance-top:0;mso-wrap-distance-right:9pt;mso-wrap-distance-bottom:0;mso-position-horizontal:absolute;mso-position-horizontal-relative:page;mso-position-vertical:absolute;mso-position-vertical-relative:page;mso-width-percent:0;mso-height-percent:0;mso-width-relative:page;mso-height-relative:page;v-text-anchor:top" o:gfxdata="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" filled="f" stroked="f">
               <v:textbox inset="0,0,0,0">
                 <w:txbxContent>
                   <w:p>
@@ -4573,7 +4715,7 @@
 </file>
 
 <file path=word/footnotes.xml><?xml version="1.0" encoding="utf-8"?>
-<w:footnotes xmlns:wpc="http://schemas.microsoft.com/office/word/2010/wordprocessingCanvas" xmlns:cx="http://schemas.microsoft.com/office/drawing/2014/chartex" xmlns:cx1="http://schemas.microsoft.com/office/drawing/2015/9/8/chartex" xmlns:cx2="http://schemas.microsoft.com/office/drawing/2015/10/21/chartex" xmlns:cx3="http://schemas.microsoft.com/office/drawing/2016/5/9/chartex" xmlns:cx4="http://schemas.microsoft.com/office/drawing/2016/5/10/chartex" xmlns:cx5="http://schemas.microsoft.com/office/drawing/2016/5/11/chartex" xmlns:cx6="http://schemas.microsoft.com/office/drawing/2016/5/12/chartex" xmlns:cx7="http://schemas.microsoft.com/office/drawing/2016/5/13/chartex" xmlns:cx8="http://schemas.microsoft.com/office/drawing/2016/5/14/chartex" xmlns:mc="http://schemas.openxmlformats.org/markup-compatibility/2006" xmlns:aink="http://schemas.microsoft.com/office/drawing/2016/ink" xmlns:am3d="http://schemas.microsoft.com/office/drawing/2017/model3d" xmlns:o="urn:schemas-microsoft-com:office:office" xmlns:r="http://schemas.openxmlformats.org/officeDocument/2006/relationships" xmlns:m="http://schemas.openxmlformats.org/officeDocument/2006/math" xmlns:v="urn:schemas-microsoft-com:vml" xmlns:wp14="http://schemas.microsoft.com/office/word/2010/wordprocessingDrawing" xmlns:wp="http://schemas.openxmlformats.org/drawingml/2006/wordprocessingDrawing" xmlns:w10="urn:schemas-microsoft-com:office:word" xmlns:w="http://schemas.openxmlformats.org/wordprocessingml/2006/main" xmlns:w14="http://schemas.microsoft.com/office/word/2010/wordml" xmlns:w15="http://schemas.microsoft.com/office/word/2012/wordml" xmlns:w16cid="http://schemas.microsoft.com/office/word/2016/wordml/cid" xmlns:w16se="http://schemas.microsoft.com/office/word/2015/wordml/symex" xmlns:wpg="http://schemas.microsoft.com/office/word/2010/wordprocessingGroup" xmlns:wpi="http://schemas.microsoft.com/office/word/2010/wordprocessingInk" xmlns:wne="http://schemas.microsoft.com/office/word/2006/wordml" xmlns:wps="http://schemas.microsoft.com/office/word/2010/wordprocessingShape" mc:Ignorable="w14 w15 w16se w16cid wp14">
+<w:footnotes xmlns:wpc="http://schemas.microsoft.com/office/word/2010/wordprocessingCanvas" xmlns:cx="http://schemas.microsoft.com/office/drawing/2014/chartex" xmlns:cx1="http://schemas.microsoft.com/office/drawing/2015/9/8/chartex" xmlns:cx2="http://schemas.microsoft.com/office/drawing/2015/10/21/chartex" xmlns:cx3="http://schemas.microsoft.com/office/drawing/2016/5/9/chartex" xmlns:cx4="http://schemas.microsoft.com/office/drawing/2016/5/10/chartex" xmlns:cx5="http://schemas.microsoft.com/office/drawing/2016/5/11/chartex" xmlns:cx6="http://schemas.microsoft.com/office/drawing/2016/5/12/chartex" xmlns:cx7="http://schemas.microsoft.com/office/drawing/2016/5/13/chartex" xmlns:cx8="http://schemas.microsoft.com/office/drawing/2016/5/14/chartex" xmlns:mc="http://schemas.openxmlformats.org/markup-compatibility/2006" xmlns:aink="http://schemas.microsoft.com/office/drawing/2016/ink" xmlns:am3d="http://schemas.microsoft.com/office/drawing/2017/model3d" xmlns:o="urn:schemas-microsoft-com:office:office" xmlns:r="http://schemas.openxmlformats.org/officeDocument/2006/relationships" xmlns:m="http://schemas.openxmlformats.org/officeDocument/2006/math" xmlns:v="urn:schemas-microsoft-com:vml" xmlns:wp14="http://schemas.microsoft.com/office/word/2010/wordprocessingDrawing" xmlns:wp="http://schemas.openxmlformats.org/drawingml/2006/wordprocessingDrawing" xmlns:w10="urn:schemas-microsoft-com:office:word" xmlns:w="http://schemas.openxmlformats.org/wordprocessingml/2006/main" xmlns:w14="http://schemas.microsoft.com/office/word/2010/wordml" xmlns:w15="http://schemas.microsoft.com/office/word/2012/wordml" xmlns:w16cex="http://schemas.microsoft.com/office/word/2018/wordml/cex" xmlns:w16cid="http://schemas.microsoft.com/office/word/2016/wordml/cid" xmlns:w16="http://schemas.microsoft.com/office/word/2018/wordml" xmlns:w16se="http://schemas.microsoft.com/office/word/2015/wordml/symex" xmlns:wpg="http://schemas.microsoft.com/office/word/2010/wordprocessingGroup" xmlns:wpi="http://schemas.microsoft.com/office/word/2010/wordprocessingInk" xmlns:wne="http://schemas.microsoft.com/office/word/2006/wordml" xmlns:wps="http://schemas.microsoft.com/office/word/2010/wordprocessingShape" mc:Ignorable="w14 w15 w16se w16cid w16 w16cex wp14">
   <w:footnote w:type="separator" w:id="-1">
     <w:p>
       <w:r>
@@ -4592,7 +4734,7 @@
 </file>
 
 <file path=word/header1.xml><?xml version="1.0" encoding="utf-8"?>
-<w:hdr xmlns:wpc="http://schemas.microsoft.com/office/word/2010/wordprocessingCanvas" xmlns:cx="http://schemas.microsoft.com/office/drawing/2014/chartex" xmlns:cx1="http://schemas.microsoft.com/office/drawing/2015/9/8/chartex" xmlns:cx2="http://schemas.microsoft.com/office/drawing/2015/10/21/chartex" xmlns:cx3="http://schemas.microsoft.com/office/drawing/2016/5/9/chartex" xmlns:cx4="http://schemas.microsoft.com/office/drawing/2016/5/10/chartex" xmlns:cx5="http://schemas.microsoft.com/office/drawing/2016/5/11/chartex" xmlns:cx6="http://schemas.microsoft.com/office/drawing/2016/5/12/chartex" xmlns:cx7="http://schemas.microsoft.com/office/drawing/2016/5/13/chartex" xmlns:cx8="http://schemas.microsoft.com/office/drawing/2016/5/14/chartex" xmlns:mc="http://schemas.openxmlformats.org/markup-compatibility/2006" xmlns:aink="http://schemas.microsoft.com/office/drawing/2016/ink" xmlns:am3d="http://schemas.microsoft.com/office/drawing/2017/model3d" xmlns:o="urn:schemas-microsoft-com:office:office" xmlns:r="http://schemas.openxmlformats.org/officeDocument/2006/relationships" xmlns:m="http://schemas.openxmlformats.org/officeDocument/2006/math" xmlns:v="urn:schemas-microsoft-com:vml" xmlns:wp14="http://schemas.microsoft.com/office/word/2010/wordprocessingDrawing" xmlns:wp="http://schemas.openxmlformats.org/drawingml/2006/wordprocessingDrawing" xmlns:w10="urn:schemas-microsoft-com:office:word" xmlns:w="http://schemas.openxmlformats.org/wordprocessingml/2006/main" xmlns:w14="http://schemas.microsoft.com/office/word/2010/wordml" xmlns:w15="http://schemas.microsoft.com/office/word/2012/wordml" xmlns:w16cid="http://schemas.microsoft.com/office/word/2016/wordml/cid" xmlns:w16se="http://schemas.microsoft.com/office/word/2015/wordml/symex" xmlns:wpg="http://schemas.microsoft.com/office/word/2010/wordprocessingGroup" xmlns:wpi="http://schemas.microsoft.com/office/word/2010/wordprocessingInk" xmlns:wne="http://schemas.microsoft.com/office/word/2006/wordml" xmlns:wps="http://schemas.microsoft.com/office/word/2010/wordprocessingShape" mc:Ignorable="w14 w15 w16se w16cid wp14">
+<w:hdr xmlns:wpc="http://schemas.microsoft.com/office/word/2010/wordprocessingCanvas" xmlns:cx="http://schemas.microsoft.com/office/drawing/2014/chartex" xmlns:cx1="http://schemas.microsoft.com/office/drawing/2015/9/8/chartex" xmlns:cx2="http://schemas.microsoft.com/office/drawing/2015/10/21/chartex" xmlns:cx3="http://schemas.microsoft.com/office/drawing/2016/5/9/chartex" xmlns:cx4="http://schemas.microsoft.com/office/drawing/2016/5/10/chartex" xmlns:cx5="http://schemas.microsoft.com/office/drawing/2016/5/11/chartex" xmlns:cx6="http://schemas.microsoft.com/office/drawing/2016/5/12/chartex" xmlns:cx7="http://schemas.microsoft.com/office/drawing/2016/5/13/chartex" xmlns:cx8="http://schemas.microsoft.com/office/drawing/2016/5/14/chartex" xmlns:mc="http://schemas.openxmlformats.org/markup-compatibility/2006" xmlns:aink="http://schemas.microsoft.com/office/drawing/2016/ink" xmlns:am3d="http://schemas.microsoft.com/office/drawing/2017/model3d" xmlns:o="urn:schemas-microsoft-com:office:office" xmlns:r="http://schemas.openxmlformats.org/officeDocument/2006/relationships" xmlns:m="http://schemas.openxmlformats.org/officeDocument/2006/math" xmlns:v="urn:schemas-microsoft-com:vml" xmlns:wp14="http://schemas.microsoft.com/office/word/2010/wordprocessingDrawing" xmlns:wp="http://schemas.openxmlformats.org/drawingml/2006/wordprocessingDrawing" xmlns:w10="urn:schemas-microsoft-com:office:word" xmlns:w="http://schemas.openxmlformats.org/wordprocessingml/2006/main" xmlns:w14="http://schemas.microsoft.com/office/word/2010/wordml" xmlns:w15="http://schemas.microsoft.com/office/word/2012/wordml" xmlns:w16cex="http://schemas.microsoft.com/office/word/2018/wordml/cex" xmlns:w16cid="http://schemas.microsoft.com/office/word/2016/wordml/cid" xmlns:w16="http://schemas.microsoft.com/office/word/2018/wordml" xmlns:w16se="http://schemas.microsoft.com/office/word/2015/wordml/symex" xmlns:wpg="http://schemas.microsoft.com/office/word/2010/wordprocessingGroup" xmlns:wpi="http://schemas.microsoft.com/office/word/2010/wordprocessingInk" xmlns:wne="http://schemas.microsoft.com/office/word/2006/wordml" xmlns:wps="http://schemas.microsoft.com/office/word/2010/wordprocessingShape" mc:Ignorable="w14 w15 w16se w16cid w16 w16cex wp14">
   <w:p>
     <w:pPr>
       <w:pStyle w:val="Corpodetexto"/>
@@ -4606,7 +4748,7 @@
         <w:noProof/>
       </w:rPr>
       <w:drawing>
-        <wp:anchor distT="0" distB="0" distL="0" distR="0" simplePos="0" relativeHeight="251658240" behindDoc="1" locked="0" layoutInCell="1" allowOverlap="1">
+        <wp:anchor distT="0" distB="0" distL="0" distR="0" simplePos="0" relativeHeight="251658240" behindDoc="1" locked="0" layoutInCell="1" allowOverlap="1" wp14:anchorId="271ABCB0" wp14:editId="47C57E82">
           <wp:simplePos x="0" y="0"/>
           <wp:positionH relativeFrom="page">
             <wp:posOffset>5591175</wp:posOffset>
@@ -4617,7 +4759,7 @@
           <wp:extent cx="1570354" cy="359409"/>
           <wp:effectExtent l="0" t="0" r="0" b="0"/>
           <wp:wrapNone/>
-          <wp:docPr id="1" name="image1.png"/>
+          <wp:docPr id="7" name="image1.png"/>
           <wp:cNvGraphicFramePr>
             <a:graphicFrameLocks xmlns:a="http://schemas.openxmlformats.org/drawingml/2006/main" noChangeAspect="1"/>
           </wp:cNvGraphicFramePr>
@@ -4656,7 +4798,7 @@
       <mc:AlternateContent>
         <mc:Choice Requires="wps">
           <w:drawing>
-            <wp:anchor distT="0" distB="0" distL="114300" distR="114300" simplePos="0" relativeHeight="487047680" behindDoc="1" locked="0" layoutInCell="1" allowOverlap="1">
+            <wp:anchor distT="0" distB="0" distL="114300" distR="114300" simplePos="0" relativeHeight="487047680" behindDoc="1" locked="0" layoutInCell="1" allowOverlap="1" wp14:anchorId="7E932182" wp14:editId="6D7961B9">
               <wp:simplePos x="0" y="0"/>
               <wp:positionH relativeFrom="page">
                 <wp:posOffset>285750</wp:posOffset>
@@ -4837,11 +4979,11 @@
         </mc:Choice>
         <mc:Fallback>
           <w:pict>
-            <v:shapetype id="_x0000_t202" coordsize="21600,21600" o:spt="202" path="m,l,21600r21600,l21600,xe">
+            <v:shapetype w14:anchorId="7E932182" id="_x0000_t202" coordsize="21600,21600" o:spt="202" path="m,l,21600r21600,l21600,xe">
               <v:stroke joinstyle="miter"/>
               <v:path gradientshapeok="t" o:connecttype="rect"/>
             </v:shapetype>
-            <v:shape id="Text Box 6" o:spid="_x0000_s1026" type="#_x0000_t202" style="position:absolute;margin-left:22.5pt;margin-top:26.2pt;width:159.85pt;height:22.2pt;z-index:-16268800;visibility:visible;mso-wrap-style:square;mso-width-percent:0;mso-height-percent:0;mso-wrap-distance-left:9pt;mso-wrap-distance-top:0;mso-wrap-distance-right:9pt;mso-wrap-distance-bottom:0;mso-position-horizontal:absolute;mso-position-horizontal-relative:page;mso-position-vertical:absolute;mso-position-vertical-relative:page;mso-width-percent:0;mso-height-percent:0;mso-width-relative:page;mso-height-relative:page;v-text-anchor:top" o:gfxdata="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" filled="f" stroked="f">
+            <v:shape id="Text Box 6" o:spid="_x0000_s1026" type="#_x0000_t202" style="position:absolute;margin-left:22.5pt;margin-top:26.2pt;width:159.85pt;height:22.2pt;z-index:-16268800;visibility:visible;mso-wrap-style:square;mso-width-percent:0;mso-height-percent:0;mso-wrap-distance-left:9pt;mso-wrap-distance-top:0;mso-wrap-distance-right:9pt;mso-wrap-distance-bottom:0;mso-position-horizontal:absolute;mso-position-horizontal-relative:page;mso-position-vertical:absolute;mso-position-vertical-relative:page;mso-width-percent:0;mso-height-percent:0;mso-width-relative:page;mso-height-relative:page;v-text-anchor:top" o:gfxdata="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" filled="f" stroked="f">
               <v:textbox inset="0,0,0,0">
                 <w:txbxContent>
                   <w:p>
@@ -4964,7 +5106,7 @@
 </file>
 
 <file path=word/numbering.xml><?xml version="1.0" encoding="utf-8"?>
-<w:numbering xmlns:wpc="http://schemas.microsoft.com/office/word/2010/wordprocessingCanvas" xmlns:cx="http://schemas.microsoft.com/office/drawing/2014/chartex" xmlns:cx1="http://schemas.microsoft.com/office/drawing/2015/9/8/chartex" xmlns:cx2="http://schemas.microsoft.com/office/drawing/2015/10/21/chartex" xmlns:cx3="http://schemas.microsoft.com/office/drawing/2016/5/9/chartex" xmlns:cx4="http://schemas.microsoft.com/office/drawing/2016/5/10/chartex" xmlns:cx5="http://schemas.microsoft.com/office/drawing/2016/5/11/chartex" xmlns:cx6="http://schemas.microsoft.com/office/drawing/2016/5/12/chartex" xmlns:cx7="http://schemas.microsoft.com/office/drawing/2016/5/13/chartex" xmlns:cx8="http://schemas.microsoft.com/office/drawing/2016/5/14/chartex" xmlns:mc="http://schemas.openxmlformats.org/markup-compatibility/2006" xmlns:aink="http://schemas.microsoft.com/office/drawing/2016/ink" xmlns:am3d="http://schemas.microsoft.com/office/drawing/2017/model3d" xmlns:o="urn:schemas-microsoft-com:office:office" xmlns:r="http://schemas.openxmlformats.org/officeDocument/2006/relationships" xmlns:m="http://schemas.openxmlformats.org/officeDocument/2006/math" xmlns:v="urn:schemas-microsoft-com:vml" xmlns:wp14="http://schemas.microsoft.com/office/word/2010/wordprocessingDrawing" xmlns:wp="http://schemas.openxmlformats.org/drawingml/2006/wordprocessingDrawing" xmlns:w10="urn:schemas-microsoft-com:office:word" xmlns:w="http://schemas.openxmlformats.org/wordprocessingml/2006/main" xmlns:w14="http://schemas.microsoft.com/office/word/2010/wordml" xmlns:w15="http://schemas.microsoft.com/office/word/2012/wordml" xmlns:w16cid="http://schemas.microsoft.com/office/word/2016/wordml/cid" xmlns:w16se="http://schemas.microsoft.com/office/word/2015/wordml/symex" xmlns:wpg="http://schemas.microsoft.com/office/word/2010/wordprocessingGroup" xmlns:wpi="http://schemas.microsoft.com/office/word/2010/wordprocessingInk" xmlns:wne="http://schemas.microsoft.com/office/word/2006/wordml" xmlns:wps="http://schemas.microsoft.com/office/word/2010/wordprocessingShape" mc:Ignorable="w14 w15 w16se w16cid wp14">
+<w:numbering xmlns:wpc="http://schemas.microsoft.com/office/word/2010/wordprocessingCanvas" xmlns:cx="http://schemas.microsoft.com/office/drawing/2014/chartex" xmlns:cx1="http://schemas.microsoft.com/office/drawing/2015/9/8/chartex" xmlns:cx2="http://schemas.microsoft.com/office/drawing/2015/10/21/chartex" xmlns:cx3="http://schemas.microsoft.com/office/drawing/2016/5/9/chartex" xmlns:cx4="http://schemas.microsoft.com/office/drawing/2016/5/10/chartex" xmlns:cx5="http://schemas.microsoft.com/office/drawing/2016/5/11/chartex" xmlns:cx6="http://schemas.microsoft.com/office/drawing/2016/5/12/chartex" xmlns:cx7="http://schemas.microsoft.com/office/drawing/2016/5/13/chartex" xmlns:cx8="http://schemas.microsoft.com/office/drawing/2016/5/14/chartex" xmlns:mc="http://schemas.openxmlformats.org/markup-compatibility/2006" xmlns:aink="http://schemas.microsoft.com/office/drawing/2016/ink" xmlns:am3d="http://schemas.microsoft.com/office/drawing/2017/model3d" xmlns:o="urn:schemas-microsoft-com:office:office" xmlns:r="http://schemas.openxmlformats.org/officeDocument/2006/relationships" xmlns:m="http://schemas.openxmlformats.org/officeDocument/2006/math" xmlns:v="urn:schemas-microsoft-com:vml" xmlns:wp14="http://schemas.microsoft.com/office/word/2010/wordprocessingDrawing" xmlns:wp="http://schemas.openxmlformats.org/drawingml/2006/wordprocessingDrawing" xmlns:w10="urn:schemas-microsoft-com:office:word" xmlns:w="http://schemas.openxmlformats.org/wordprocessingml/2006/main" xmlns:w14="http://schemas.microsoft.com/office/word/2010/wordml" xmlns:w15="http://schemas.microsoft.com/office/word/2012/wordml" xmlns:w16cex="http://schemas.microsoft.com/office/word/2018/wordml/cex" xmlns:w16cid="http://schemas.microsoft.com/office/word/2016/wordml/cid" xmlns:w16="http://schemas.microsoft.com/office/word/2018/wordml" xmlns:w16se="http://schemas.microsoft.com/office/word/2015/wordml/symex" xmlns:wpg="http://schemas.microsoft.com/office/word/2010/wordprocessingGroup" xmlns:wpi="http://schemas.microsoft.com/office/word/2010/wordprocessingInk" xmlns:wne="http://schemas.microsoft.com/office/word/2006/wordml" xmlns:wps="http://schemas.microsoft.com/office/word/2010/wordprocessingShape" mc:Ignorable="w14 w15 w16se w16cid w16 w16cex wp14">
   <w:abstractNum w:abstractNumId="0" w15:restartNumberingAfterBreak="0">
     <w:nsid w:val="0AAC28B6"/>
     <w:multiLevelType w:val="hybridMultilevel"/>
@@ -5714,7 +5856,7 @@
 </file>
 
 <file path=word/styles.xml><?xml version="1.0" encoding="utf-8"?>
-<w:styles xmlns:mc="http://schemas.openxmlformats.org/markup-compatibility/2006" xmlns:r="http://schemas.openxmlformats.org/officeDocument/2006/relationships" xmlns:w="http://schemas.openxmlformats.org/wordprocessingml/2006/main" xmlns:w14="http://schemas.microsoft.com/office/word/2010/wordml" xmlns:w15="http://schemas.microsoft.com/office/word/2012/wordml" xmlns:w16cid="http://schemas.microsoft.com/office/word/2016/wordml/cid" xmlns:w16se="http://schemas.microsoft.com/office/word/2015/wordml/symex" mc:Ignorable="w14 w15 w16se w16cid">
+<w:styles xmlns:mc="http://schemas.openxmlformats.org/markup-compatibility/2006" xmlns:r="http://schemas.openxmlformats.org/officeDocument/2006/relationships" xmlns:w="http://schemas.openxmlformats.org/wordprocessingml/2006/main" xmlns:w14="http://schemas.microsoft.com/office/word/2010/wordml" xmlns:w15="http://schemas.microsoft.com/office/word/2012/wordml" xmlns:w16cex="http://schemas.microsoft.com/office/word/2018/wordml/cex" xmlns:w16cid="http://schemas.microsoft.com/office/word/2016/wordml/cid" xmlns:w16="http://schemas.microsoft.com/office/word/2018/wordml" xmlns:w16se="http://schemas.microsoft.com/office/word/2015/wordml/symex" mc:Ignorable="w14 w15 w16se w16cid w16 w16cex">
   <w:docDefaults>
     <w:rPrDefault>
       <w:rPr>
@@ -5732,7 +5874,7 @@
       </w:pPr>
     </w:pPrDefault>
   </w:docDefaults>
-  <w:latentStyles w:defLockedState="0" w:defUIPriority="99" w:defSemiHidden="0" w:defUnhideWhenUsed="0" w:defQFormat="0" w:count="375">
+  <w:latentStyles w:defLockedState="0" w:defUIPriority="99" w:defSemiHidden="0" w:defUnhideWhenUsed="0" w:defQFormat="0" w:count="376">
     <w:lsdException w:name="Normal" w:uiPriority="0" w:qFormat="1"/>
     <w:lsdException w:name="heading 1" w:uiPriority="9" w:qFormat="1"/>
     <w:lsdException w:name="heading 2" w:semiHidden="1" w:uiPriority="9" w:unhideWhenUsed="1" w:qFormat="1"/>
@@ -5838,7 +5980,6 @@
     <w:lsdException w:name="HTML Sample" w:semiHidden="1" w:unhideWhenUsed="1"/>
     <w:lsdException w:name="HTML Typewriter" w:semiHidden="1" w:unhideWhenUsed="1"/>
     <w:lsdException w:name="HTML Variable" w:semiHidden="1" w:unhideWhenUsed="1"/>
-    <w:lsdException w:name="Normal Table" w:semiHidden="1" w:unhideWhenUsed="1"/>
     <w:lsdException w:name="annotation subject" w:semiHidden="1" w:unhideWhenUsed="1"/>
     <w:lsdException w:name="No List" w:semiHidden="1" w:unhideWhenUsed="1"/>
     <w:lsdException w:name="Outline List 1" w:semiHidden="1" w:unhideWhenUsed="1"/>
@@ -5885,10 +6026,8 @@
     <w:lsdException w:name="Table Subtle 2" w:semiHidden="1" w:unhideWhenUsed="1"/>
     <w:lsdException w:name="Table Web 1" w:semiHidden="1" w:unhideWhenUsed="1"/>
     <w:lsdException w:name="Table Web 2" w:semiHidden="1" w:unhideWhenUsed="1"/>
-    <w:lsdException w:name="Table Web 3" w:semiHidden="1" w:unhideWhenUsed="1"/>
     <w:lsdException w:name="Balloon Text" w:semiHidden="1" w:unhideWhenUsed="1"/>
     <w:lsdException w:name="Table Grid" w:uiPriority="39"/>
-    <w:lsdException w:name="Table Theme" w:semiHidden="1" w:unhideWhenUsed="1"/>
     <w:lsdException w:name="Placeholder Text" w:semiHidden="1"/>
     <w:lsdException w:name="No Spacing" w:uiPriority="1" w:qFormat="1"/>
     <w:lsdException w:name="Light Shading" w:uiPriority="60"/>
@@ -6108,6 +6247,7 @@
     <w:lsdException w:name="Smart Hyperlink" w:semiHidden="1" w:unhideWhenUsed="1"/>
     <w:lsdException w:name="Hashtag" w:semiHidden="1" w:unhideWhenUsed="1"/>
     <w:lsdException w:name="Unresolved Mention" w:semiHidden="1" w:unhideWhenUsed="1"/>
+    <w:lsdException w:name="Smart Link" w:semiHidden="1" w:unhideWhenUsed="1"/>
   </w:latentStyles>
   <w:style w:type="paragraph" w:default="1" w:styleId="Normal">
     <w:name w:val="Normal"/>
@@ -6238,6 +6378,16 @@
     <w:basedOn w:val="Normal"/>
     <w:uiPriority w:val="1"/>
     <w:qFormat/>
+  </w:style>
+  <w:style w:type="character" w:styleId="TextodoEspaoReservado">
+    <w:name w:val="Placeholder Text"/>
+    <w:basedOn w:val="Fontepargpadro"/>
+    <w:uiPriority w:val="99"/>
+    <w:semiHidden/>
+    <w:rsid w:val="00E710EF"/>
+    <w:rPr>
+      <w:color w:val="808080"/>
+    </w:rPr>
   </w:style>
 </w:styles>
 </file>

</xml_diff>